<commit_message>
filling in missing data in Titanic dataset
</commit_message>
<xml_diff>
--- a/Titanic/Raport_Dominik_Suszek_S23396.docx
+++ b/Titanic/Raport_Dominik_Suszek_S23396.docx
@@ -625,6 +625,93 @@
         <w:tab/>
         <w:t xml:space="preserve">Poniższy raport </w:t>
       </w:r>
+      <w:r>
+        <w:rPr>
+          <w:lang w:val="pl-PL"/>
+        </w:rPr>
+        <w:t xml:space="preserve">został opracowany na podstawie zbioru danych dotyczących katastrofy brytyjskiego statku pasażerskiego, kursującego na trasie pomiędzy USA i Europą. </w:t>
+      </w:r>
+      <w:r>
+        <w:rPr>
+          <w:lang w:val="pl-PL"/>
+        </w:rPr>
+        <w:t xml:space="preserve">Ówcześnie był uważany za największy, najbardziej luksusowy i najbezpieczniejszy statek pasażerski na </w:t>
+      </w:r>
+      <w:proofErr w:type="spellStart"/>
+      <w:r>
+        <w:rPr>
+          <w:lang w:val="pl-PL"/>
+        </w:rPr>
+        <w:t xml:space="preserve">świecie. </w:t>
+      </w:r>
+      <w:proofErr w:type="spellEnd"/>
+      <w:r>
+        <w:rPr>
+          <w:lang w:val="pl-PL"/>
+        </w:rPr>
+        <w:t>Niestety, w</w:t>
+      </w:r>
+      <w:r>
+        <w:rPr>
+          <w:lang w:val="pl-PL"/>
+        </w:rPr>
+        <w:t xml:space="preserve"> nocy z 14 na 15 kwietnia 1912 r</w:t>
+      </w:r>
+      <w:r>
+        <w:rPr>
+          <w:lang w:val="pl-PL"/>
+        </w:rPr>
+        <w:t xml:space="preserve">oku, podczas pierwszego rejsu na trasie </w:t>
+      </w:r>
+      <w:proofErr w:type="spellStart"/>
+      <w:r>
+        <w:rPr>
+          <w:lang w:val="pl-PL"/>
+        </w:rPr>
+        <w:t>Southampton</w:t>
+      </w:r>
+      <w:proofErr w:type="spellEnd"/>
+      <w:r>
+        <w:rPr>
+          <w:lang w:val="pl-PL"/>
+        </w:rPr>
+        <w:t xml:space="preserve"> – Cherbourg – </w:t>
+      </w:r>
+      <w:proofErr w:type="spellStart"/>
+      <w:r>
+        <w:rPr>
+          <w:lang w:val="pl-PL"/>
+        </w:rPr>
+        <w:t>Queenstown</w:t>
+      </w:r>
+      <w:proofErr w:type="spellEnd"/>
+      <w:r>
+        <w:rPr>
+          <w:lang w:val="pl-PL"/>
+        </w:rPr>
+        <w:t xml:space="preserve"> – Nowy Jork, statek zderzył się z górą lodową i zatonął. Ta tragedia </w:t>
+      </w:r>
+    </w:p>
+    <w:p>
+      <w:pPr>
+        <w:rPr>
+          <w:lang w:val="pl-PL"/>
+        </w:rPr>
+      </w:pPr>
+    </w:p>
+    <w:p>
+      <w:pPr>
+        <w:rPr>
+          <w:lang w:val="pl-PL"/>
+        </w:rPr>
+      </w:pPr>
+      <w:r>
+        <w:rPr>
+          <w:lang w:val="pl-PL"/>
+        </w:rPr>
+        <w:tab/>
+        <w:t xml:space="preserve">Problem jest istotny, ponieważ nie sposób przecenić wartości </w:t>
+      </w:r>
     </w:p>
     <w:p>
       <w:pPr>
@@ -791,6 +878,27 @@
           <w:lang w:val="pl-PL"/>
         </w:rPr>
       </w:pPr>
+      <w:r>
+        <w:rPr>
+          <w:lang w:val="pl-PL"/>
+        </w:rPr>
+        <w:tab/>
+        <w:t>Z wyników tego modelu mogą skorzystać firmy zajmujące się transportem morskim, w szczególności przewozem osób.</w:t>
+      </w:r>
+    </w:p>
+    <w:p>
+      <w:pPr>
+        <w:rPr>
+          <w:lang w:val="pl-PL"/>
+        </w:rPr>
+      </w:pPr>
+    </w:p>
+    <w:p>
+      <w:pPr>
+        <w:rPr>
+          <w:lang w:val="pl-PL"/>
+        </w:rPr>
+      </w:pPr>
     </w:p>
     <w:p>
       <w:pPr>
@@ -1384,6 +1492,7 @@
           <w:szCs w:val="19"/>
           <w:lang w:val="pl-PL"/>
         </w:rPr>
+        <w:lastRenderedPageBreak/>
         <w:t>W jaki sposób może być to wykorzystane/rozwinięte w przyszłości?</w:t>
       </w:r>
     </w:p>
@@ -1498,7 +1607,6 @@
         <w:rPr>
           <w:lang w:val="pl-PL"/>
         </w:rPr>
-        <w:lastRenderedPageBreak/>
         <w:drawing>
           <wp:inline distT="0" distB="0" distL="0" distR="0" wp14:anchorId="7739BF2D" wp14:editId="20F2151F">
             <wp:extent cx="5731510" cy="1076325"/>

</xml_diff>

<commit_message>
full pipeline implemented, model to be fixed - accuracy 100%
</commit_message>
<xml_diff>
--- a/Titanic/Raport_Dominik_Suszek_S23396.docx
+++ b/Titanic/Raport_Dominik_Suszek_S23396.docx
@@ -746,15 +746,9 @@
         <w:rPr>
           <w:lang w:val="pl-PL"/>
         </w:rPr>
-        <w:t xml:space="preserve"> to bardzo dobrze znany zbiór wykorzystywany podczas nauki podstaw uczenia maszynowego. Zgodnie z rekomendacją, dane zostały pobrane ze stron</w:t>
-      </w:r>
-      <w:r>
-        <w:rPr>
-          <w:lang w:val="pl-PL"/>
-        </w:rPr>
-        <w:t xml:space="preserve">y </w:t>
-      </w:r>
-      <w:hyperlink r:id="rId7" w:history="1">
+        <w:t xml:space="preserve"> to bardzo dobrze znany zbiór wykorzystywany podczas nauki podstaw uczenia maszynowego. Zgodnie z rekomendacją, dane zostały pobrane ze strony </w:t>
+      </w:r>
+      <w:hyperlink r:id="rId8" w:history="1">
         <w:r>
           <w:rPr>
             <w:rStyle w:val="Hyperlink"/>
@@ -775,29 +769,3594 @@
           <w:lang w:val="pl-PL"/>
         </w:rPr>
         <w:tab/>
-        <w:t>Z wyników tego modelu mogą skorzystać firmy zajmujące się transportem morskim, w szczególności przewozem osób.</w:t>
-      </w:r>
-    </w:p>
-    <w:p>
-      <w:pPr>
-        <w:rPr>
-          <w:lang w:val="pl-PL"/>
-        </w:rPr>
-      </w:pPr>
-    </w:p>
-    <w:p>
-      <w:pPr>
-        <w:rPr>
-          <w:lang w:val="pl-PL"/>
-        </w:rPr>
-      </w:pPr>
-    </w:p>
-    <w:p>
-      <w:pPr>
-        <w:rPr>
-          <w:lang w:val="pl-PL"/>
-        </w:rPr>
-      </w:pPr>
+      </w:r>
+    </w:p>
+    <w:p>
+      <w:pPr>
+        <w:rPr>
+          <w:lang w:val="pl-PL"/>
+        </w:rPr>
+      </w:pPr>
+      <w:r>
+        <w:rPr>
+          <w:lang w:val="pl-PL"/>
+        </w:rPr>
+        <w:tab/>
+        <w:t xml:space="preserve">Zbiór zawiera następujące informacje (nie zawsze kompletne) o wszystkich pasażerach </w:t>
+      </w:r>
+      <w:proofErr w:type="spellStart"/>
+      <w:r>
+        <w:rPr>
+          <w:lang w:val="pl-PL"/>
+        </w:rPr>
+        <w:t>Titanica</w:t>
+      </w:r>
+      <w:proofErr w:type="spellEnd"/>
+      <w:r>
+        <w:rPr>
+          <w:lang w:val="pl-PL"/>
+        </w:rPr>
+        <w:t>:</w:t>
+      </w:r>
+    </w:p>
+    <w:p>
+      <w:pPr>
+        <w:pStyle w:val="ListParagraph"/>
+        <w:numPr>
+          <w:ilvl w:val="0"/>
+          <w:numId w:val="1"/>
+        </w:numPr>
+        <w:rPr>
+          <w:b/>
+          <w:bCs/>
+          <w:lang w:val="pl-PL"/>
+        </w:rPr>
+      </w:pPr>
+      <w:proofErr w:type="spellStart"/>
+      <w:r>
+        <w:rPr>
+          <w:b/>
+          <w:bCs/>
+          <w:lang w:val="pl-PL"/>
+        </w:rPr>
+        <w:t>s</w:t>
+      </w:r>
+      <w:r>
+        <w:rPr>
+          <w:b/>
+          <w:bCs/>
+          <w:lang w:val="pl-PL"/>
+        </w:rPr>
+        <w:t>urvival</w:t>
+      </w:r>
+      <w:proofErr w:type="spellEnd"/>
+      <w:r>
+        <w:rPr>
+          <w:b/>
+          <w:bCs/>
+          <w:lang w:val="pl-PL"/>
+        </w:rPr>
+        <w:t xml:space="preserve"> </w:t>
+      </w:r>
+      <w:r>
+        <w:rPr>
+          <w:lang w:val="pl-PL"/>
+        </w:rPr>
+        <w:t>– czy pasażer przeżył (1 – tak, 0 – nie)</w:t>
+      </w:r>
+    </w:p>
+    <w:p>
+      <w:pPr>
+        <w:pStyle w:val="ListParagraph"/>
+        <w:numPr>
+          <w:ilvl w:val="0"/>
+          <w:numId w:val="1"/>
+        </w:numPr>
+        <w:rPr>
+          <w:b/>
+          <w:bCs/>
+          <w:lang w:val="pl-PL"/>
+        </w:rPr>
+      </w:pPr>
+      <w:proofErr w:type="spellStart"/>
+      <w:r>
+        <w:rPr>
+          <w:b/>
+          <w:bCs/>
+          <w:lang w:val="pl-PL"/>
+        </w:rPr>
+        <w:t>p</w:t>
+      </w:r>
+      <w:r>
+        <w:rPr>
+          <w:b/>
+          <w:bCs/>
+          <w:lang w:val="pl-PL"/>
+        </w:rPr>
+        <w:t>class</w:t>
+      </w:r>
+      <w:proofErr w:type="spellEnd"/>
+      <w:r>
+        <w:rPr>
+          <w:b/>
+          <w:bCs/>
+          <w:lang w:val="pl-PL"/>
+        </w:rPr>
+        <w:t xml:space="preserve"> </w:t>
+      </w:r>
+      <w:r>
+        <w:rPr>
+          <w:lang w:val="pl-PL"/>
+        </w:rPr>
+        <w:t>– w której klasie dany pasażer wykupił bilet na podróż (1 – najlepsza, 2, 3)</w:t>
+      </w:r>
+    </w:p>
+    <w:p>
+      <w:pPr>
+        <w:pStyle w:val="ListParagraph"/>
+        <w:numPr>
+          <w:ilvl w:val="0"/>
+          <w:numId w:val="1"/>
+        </w:numPr>
+        <w:rPr>
+          <w:b/>
+          <w:bCs/>
+          <w:lang w:val="pl-PL"/>
+        </w:rPr>
+      </w:pPr>
+      <w:proofErr w:type="spellStart"/>
+      <w:r>
+        <w:rPr>
+          <w:b/>
+          <w:bCs/>
+          <w:lang w:val="pl-PL"/>
+        </w:rPr>
+        <w:t>name</w:t>
+      </w:r>
+      <w:proofErr w:type="spellEnd"/>
+      <w:r>
+        <w:rPr>
+          <w:b/>
+          <w:bCs/>
+          <w:lang w:val="pl-PL"/>
+        </w:rPr>
+        <w:t xml:space="preserve"> </w:t>
+      </w:r>
+      <w:r>
+        <w:rPr>
+          <w:lang w:val="pl-PL"/>
+        </w:rPr>
+        <w:t xml:space="preserve">– imię i nazwisko pasażera (razem z tytułem, np. </w:t>
+      </w:r>
+      <w:proofErr w:type="spellStart"/>
+      <w:r>
+        <w:rPr>
+          <w:lang w:val="pl-PL"/>
+        </w:rPr>
+        <w:t>Mr</w:t>
+      </w:r>
+      <w:proofErr w:type="spellEnd"/>
+      <w:r>
+        <w:rPr>
+          <w:lang w:val="pl-PL"/>
+        </w:rPr>
+        <w:t>.)</w:t>
+      </w:r>
+    </w:p>
+    <w:p>
+      <w:pPr>
+        <w:pStyle w:val="ListParagraph"/>
+        <w:numPr>
+          <w:ilvl w:val="0"/>
+          <w:numId w:val="1"/>
+        </w:numPr>
+        <w:rPr>
+          <w:b/>
+          <w:bCs/>
+          <w:lang w:val="pl-PL"/>
+        </w:rPr>
+      </w:pPr>
+      <w:r>
+        <w:rPr>
+          <w:b/>
+          <w:bCs/>
+          <w:lang w:val="pl-PL"/>
+        </w:rPr>
+        <w:t xml:space="preserve">sex </w:t>
+      </w:r>
+      <w:r>
+        <w:rPr>
+          <w:lang w:val="pl-PL"/>
+        </w:rPr>
+        <w:t>– płeć</w:t>
+      </w:r>
+    </w:p>
+    <w:p>
+      <w:pPr>
+        <w:pStyle w:val="ListParagraph"/>
+        <w:numPr>
+          <w:ilvl w:val="0"/>
+          <w:numId w:val="1"/>
+        </w:numPr>
+        <w:rPr>
+          <w:b/>
+          <w:bCs/>
+          <w:lang w:val="pl-PL"/>
+        </w:rPr>
+      </w:pPr>
+      <w:proofErr w:type="spellStart"/>
+      <w:r>
+        <w:rPr>
+          <w:b/>
+          <w:bCs/>
+          <w:lang w:val="pl-PL"/>
+        </w:rPr>
+        <w:t>age</w:t>
+      </w:r>
+      <w:proofErr w:type="spellEnd"/>
+      <w:r>
+        <w:rPr>
+          <w:b/>
+          <w:bCs/>
+          <w:lang w:val="pl-PL"/>
+        </w:rPr>
+        <w:t xml:space="preserve"> </w:t>
+      </w:r>
+      <w:r>
+        <w:rPr>
+          <w:lang w:val="pl-PL"/>
+        </w:rPr>
+        <w:t>– wiek</w:t>
+      </w:r>
+    </w:p>
+    <w:p>
+      <w:pPr>
+        <w:pStyle w:val="ListParagraph"/>
+        <w:numPr>
+          <w:ilvl w:val="0"/>
+          <w:numId w:val="1"/>
+        </w:numPr>
+        <w:rPr>
+          <w:lang w:val="pl-PL"/>
+        </w:rPr>
+      </w:pPr>
+      <w:proofErr w:type="spellStart"/>
+      <w:r>
+        <w:rPr>
+          <w:b/>
+          <w:bCs/>
+          <w:lang w:val="pl-PL"/>
+        </w:rPr>
+        <w:t>sibsp</w:t>
+      </w:r>
+      <w:proofErr w:type="spellEnd"/>
+      <w:r>
+        <w:rPr>
+          <w:b/>
+          <w:bCs/>
+          <w:lang w:val="pl-PL"/>
+        </w:rPr>
+        <w:t xml:space="preserve"> </w:t>
+      </w:r>
+      <w:r>
+        <w:rPr>
+          <w:lang w:val="pl-PL"/>
+        </w:rPr>
+        <w:t>– małżonek/małżonka i łączna liczba rodzeństwa, które znajdowało się razem z pasażerem/pasażerką na pokładzie statku</w:t>
+      </w:r>
+    </w:p>
+    <w:p>
+      <w:pPr>
+        <w:pStyle w:val="ListParagraph"/>
+        <w:numPr>
+          <w:ilvl w:val="0"/>
+          <w:numId w:val="1"/>
+        </w:numPr>
+        <w:rPr>
+          <w:lang w:val="pl-PL"/>
+        </w:rPr>
+      </w:pPr>
+      <w:r>
+        <w:rPr>
+          <w:b/>
+          <w:bCs/>
+          <w:lang w:val="pl-PL"/>
+        </w:rPr>
+        <w:lastRenderedPageBreak/>
+        <w:t xml:space="preserve">parch </w:t>
+      </w:r>
+      <w:r>
+        <w:rPr>
+          <w:lang w:val="pl-PL"/>
+        </w:rPr>
+        <w:t>– łączną liczba dzieci i/lub rodziców, którzy znajdowali się razem z pasażerem/pasażerką na pokładzie statku</w:t>
+      </w:r>
+    </w:p>
+    <w:p>
+      <w:pPr>
+        <w:pStyle w:val="ListParagraph"/>
+        <w:numPr>
+          <w:ilvl w:val="0"/>
+          <w:numId w:val="1"/>
+        </w:numPr>
+        <w:rPr>
+          <w:lang w:val="pl-PL"/>
+        </w:rPr>
+      </w:pPr>
+      <w:proofErr w:type="spellStart"/>
+      <w:r>
+        <w:rPr>
+          <w:b/>
+          <w:bCs/>
+          <w:lang w:val="pl-PL"/>
+        </w:rPr>
+        <w:t>ticket</w:t>
+      </w:r>
+      <w:proofErr w:type="spellEnd"/>
+      <w:r>
+        <w:rPr>
+          <w:b/>
+          <w:bCs/>
+          <w:lang w:val="pl-PL"/>
+        </w:rPr>
+        <w:t xml:space="preserve"> </w:t>
+      </w:r>
+      <w:r>
+        <w:rPr>
+          <w:lang w:val="pl-PL"/>
+        </w:rPr>
+        <w:t>– numer identyfikacyjny biletu</w:t>
+      </w:r>
+    </w:p>
+    <w:p>
+      <w:pPr>
+        <w:pStyle w:val="ListParagraph"/>
+        <w:numPr>
+          <w:ilvl w:val="0"/>
+          <w:numId w:val="1"/>
+        </w:numPr>
+        <w:rPr>
+          <w:lang w:val="pl-PL"/>
+        </w:rPr>
+      </w:pPr>
+      <w:proofErr w:type="spellStart"/>
+      <w:r>
+        <w:rPr>
+          <w:b/>
+          <w:bCs/>
+          <w:lang w:val="pl-PL"/>
+        </w:rPr>
+        <w:t>fare</w:t>
+      </w:r>
+      <w:proofErr w:type="spellEnd"/>
+      <w:r>
+        <w:rPr>
+          <w:b/>
+          <w:bCs/>
+          <w:lang w:val="pl-PL"/>
+        </w:rPr>
+        <w:t xml:space="preserve"> </w:t>
+      </w:r>
+      <w:r>
+        <w:rPr>
+          <w:lang w:val="pl-PL"/>
+        </w:rPr>
+        <w:t>– cena biletu</w:t>
+      </w:r>
+    </w:p>
+    <w:p>
+      <w:pPr>
+        <w:pStyle w:val="ListParagraph"/>
+        <w:numPr>
+          <w:ilvl w:val="0"/>
+          <w:numId w:val="1"/>
+        </w:numPr>
+        <w:rPr>
+          <w:lang w:val="pl-PL"/>
+        </w:rPr>
+      </w:pPr>
+      <w:proofErr w:type="spellStart"/>
+      <w:r>
+        <w:rPr>
+          <w:b/>
+          <w:bCs/>
+          <w:lang w:val="pl-PL"/>
+        </w:rPr>
+        <w:t>cabin</w:t>
+      </w:r>
+      <w:proofErr w:type="spellEnd"/>
+      <w:r>
+        <w:rPr>
+          <w:b/>
+          <w:bCs/>
+          <w:lang w:val="pl-PL"/>
+        </w:rPr>
+        <w:t xml:space="preserve"> </w:t>
+      </w:r>
+      <w:r>
+        <w:rPr>
+          <w:lang w:val="pl-PL"/>
+        </w:rPr>
+        <w:t>– numer kajuty</w:t>
+      </w:r>
+    </w:p>
+    <w:p>
+      <w:pPr>
+        <w:pStyle w:val="ListParagraph"/>
+        <w:numPr>
+          <w:ilvl w:val="0"/>
+          <w:numId w:val="1"/>
+        </w:numPr>
+        <w:rPr>
+          <w:lang w:val="pl-PL"/>
+        </w:rPr>
+      </w:pPr>
+      <w:proofErr w:type="spellStart"/>
+      <w:r>
+        <w:rPr>
+          <w:b/>
+          <w:bCs/>
+          <w:lang w:val="pl-PL"/>
+        </w:rPr>
+        <w:t>embarked</w:t>
+      </w:r>
+      <w:proofErr w:type="spellEnd"/>
+      <w:r>
+        <w:rPr>
+          <w:b/>
+          <w:bCs/>
+          <w:lang w:val="pl-PL"/>
+        </w:rPr>
+        <w:t xml:space="preserve"> </w:t>
+      </w:r>
+      <w:r>
+        <w:rPr>
+          <w:lang w:val="pl-PL"/>
+        </w:rPr>
+        <w:t xml:space="preserve">– port, w którym dana osoba wsiadła na pokład </w:t>
+      </w:r>
+      <w:proofErr w:type="spellStart"/>
+      <w:r>
+        <w:rPr>
+          <w:lang w:val="pl-PL"/>
+        </w:rPr>
+        <w:t>Titanica</w:t>
+      </w:r>
+      <w:proofErr w:type="spellEnd"/>
+      <w:r>
+        <w:rPr>
+          <w:lang w:val="pl-PL"/>
+        </w:rPr>
+        <w:t xml:space="preserve"> (C = Cherbourg, Q = </w:t>
+      </w:r>
+      <w:proofErr w:type="spellStart"/>
+      <w:r>
+        <w:rPr>
+          <w:lang w:val="pl-PL"/>
+        </w:rPr>
+        <w:t>Queenstown</w:t>
+      </w:r>
+      <w:proofErr w:type="spellEnd"/>
+      <w:r>
+        <w:rPr>
+          <w:lang w:val="pl-PL"/>
+        </w:rPr>
+        <w:t xml:space="preserve">, S = </w:t>
+      </w:r>
+      <w:proofErr w:type="spellStart"/>
+      <w:r>
+        <w:rPr>
+          <w:lang w:val="pl-PL"/>
+        </w:rPr>
+        <w:t>Southampton</w:t>
+      </w:r>
+      <w:proofErr w:type="spellEnd"/>
+      <w:r>
+        <w:rPr>
+          <w:lang w:val="pl-PL"/>
+        </w:rPr>
+        <w:t>)</w:t>
+      </w:r>
+    </w:p>
+    <w:p>
+      <w:pPr>
+        <w:pStyle w:val="ListParagraph"/>
+        <w:numPr>
+          <w:ilvl w:val="0"/>
+          <w:numId w:val="1"/>
+        </w:numPr>
+        <w:rPr>
+          <w:lang w:val="pl-PL"/>
+        </w:rPr>
+      </w:pPr>
+      <w:proofErr w:type="spellStart"/>
+      <w:r>
+        <w:rPr>
+          <w:b/>
+          <w:bCs/>
+          <w:lang w:val="pl-PL"/>
+        </w:rPr>
+        <w:t>boat</w:t>
+      </w:r>
+      <w:proofErr w:type="spellEnd"/>
+      <w:r>
+        <w:rPr>
+          <w:b/>
+          <w:bCs/>
+          <w:lang w:val="pl-PL"/>
+        </w:rPr>
+        <w:t xml:space="preserve"> </w:t>
+      </w:r>
+      <w:r>
+        <w:rPr>
+          <w:lang w:val="pl-PL"/>
+        </w:rPr>
+        <w:t>– numer szalupy, na której dana osoba się ewakuowała</w:t>
+      </w:r>
+    </w:p>
+    <w:p>
+      <w:pPr>
+        <w:pStyle w:val="ListParagraph"/>
+        <w:numPr>
+          <w:ilvl w:val="0"/>
+          <w:numId w:val="1"/>
+        </w:numPr>
+        <w:rPr>
+          <w:lang w:val="pl-PL"/>
+        </w:rPr>
+      </w:pPr>
+      <w:r>
+        <w:rPr>
+          <w:b/>
+          <w:bCs/>
+          <w:lang w:val="pl-PL"/>
+        </w:rPr>
+        <w:t xml:space="preserve">body </w:t>
+      </w:r>
+      <w:r>
+        <w:rPr>
+          <w:lang w:val="pl-PL"/>
+        </w:rPr>
+        <w:t>– numer identyfikacyjny znalezionego ciała</w:t>
+      </w:r>
+    </w:p>
+    <w:p>
+      <w:pPr>
+        <w:pStyle w:val="ListParagraph"/>
+        <w:rPr>
+          <w:b/>
+          <w:bCs/>
+          <w:lang w:val="pl-PL"/>
+        </w:rPr>
+      </w:pPr>
+    </w:p>
+    <w:p>
+      <w:pPr>
+        <w:pStyle w:val="ListParagraph"/>
+        <w:rPr>
+          <w:b/>
+          <w:bCs/>
+          <w:lang w:val="pl-PL"/>
+        </w:rPr>
+      </w:pPr>
+    </w:p>
+    <w:p>
+      <w:pPr>
+        <w:spacing w:line="360" w:lineRule="auto"/>
+        <w:rPr>
+          <w:lang w:val="pl-PL"/>
+        </w:rPr>
+      </w:pPr>
+      <w:r>
+        <w:rPr>
+          <w:lang w:val="pl-PL"/>
+        </w:rPr>
+        <w:t>W poniższej tabeli przedstawiono statystyki opisowe zmiennych numerycznych:</w:t>
+      </w:r>
+    </w:p>
+    <w:tbl>
+      <w:tblPr>
+        <w:tblW w:w="5000" w:type="pct"/>
+        <w:tblLook w:val="04A0" w:firstRow="1" w:lastRow="0" w:firstColumn="1" w:lastColumn="0" w:noHBand="0" w:noVBand="1"/>
+      </w:tblPr>
+      <w:tblGrid>
+        <w:gridCol w:w="1129"/>
+        <w:gridCol w:w="1129"/>
+        <w:gridCol w:w="1128"/>
+        <w:gridCol w:w="1128"/>
+        <w:gridCol w:w="1128"/>
+        <w:gridCol w:w="1128"/>
+        <w:gridCol w:w="1128"/>
+        <w:gridCol w:w="1128"/>
+      </w:tblGrid>
+      <w:tr>
+        <w:trPr>
+          <w:trHeight w:val="320"/>
+        </w:trPr>
+        <w:tc>
+          <w:tcPr>
+            <w:tcW w:w="625" w:type="pct"/>
+            <w:tcBorders>
+              <w:top w:val="single" w:sz="4" w:space="0" w:color="000000"/>
+              <w:left w:val="nil"/>
+              <w:bottom w:val="single" w:sz="4" w:space="0" w:color="000000"/>
+              <w:right w:val="nil"/>
+            </w:tcBorders>
+            <w:shd w:val="clear" w:color="auto" w:fill="auto"/>
+            <w:noWrap/>
+            <w:vAlign w:val="bottom"/>
+            <w:hideMark/>
+          </w:tcPr>
+          <w:p>
+            <w:pPr>
+              <w:jc w:val="center"/>
+              <w:rPr>
+                <w:rFonts w:ascii="Calibri" w:eastAsia="Times New Roman" w:hAnsi="Calibri" w:cs="Calibri"/>
+                <w:b/>
+                <w:bCs/>
+                <w:color w:val="000000"/>
+                <w:kern w:val="0"/>
+                <w:lang w:eastAsia="en-GB"/>
+                <w14:ligatures w14:val="none"/>
+              </w:rPr>
+            </w:pPr>
+          </w:p>
+        </w:tc>
+        <w:tc>
+          <w:tcPr>
+            <w:tcW w:w="625" w:type="pct"/>
+            <w:tcBorders>
+              <w:top w:val="single" w:sz="4" w:space="0" w:color="000000"/>
+              <w:left w:val="nil"/>
+              <w:bottom w:val="single" w:sz="4" w:space="0" w:color="000000"/>
+              <w:right w:val="nil"/>
+            </w:tcBorders>
+            <w:shd w:val="clear" w:color="auto" w:fill="auto"/>
+            <w:noWrap/>
+            <w:vAlign w:val="bottom"/>
+            <w:hideMark/>
+          </w:tcPr>
+          <w:p>
+            <w:pPr>
+              <w:jc w:val="center"/>
+              <w:rPr>
+                <w:rFonts w:ascii="Calibri" w:eastAsia="Times New Roman" w:hAnsi="Calibri" w:cs="Calibri"/>
+                <w:b/>
+                <w:bCs/>
+                <w:color w:val="000000"/>
+                <w:kern w:val="0"/>
+                <w:lang w:eastAsia="en-GB"/>
+                <w14:ligatures w14:val="none"/>
+              </w:rPr>
+            </w:pPr>
+            <w:r>
+              <w:rPr>
+                <w:rFonts w:ascii="Calibri" w:eastAsia="Times New Roman" w:hAnsi="Calibri" w:cs="Calibri"/>
+                <w:b/>
+                <w:bCs/>
+                <w:color w:val="000000"/>
+                <w:kern w:val="0"/>
+                <w:lang w:eastAsia="en-GB"/>
+                <w14:ligatures w14:val="none"/>
+              </w:rPr>
+              <w:t>pclass</w:t>
+            </w:r>
+          </w:p>
+        </w:tc>
+        <w:tc>
+          <w:tcPr>
+            <w:tcW w:w="625" w:type="pct"/>
+            <w:tcBorders>
+              <w:top w:val="single" w:sz="4" w:space="0" w:color="000000"/>
+              <w:left w:val="nil"/>
+              <w:bottom w:val="single" w:sz="4" w:space="0" w:color="000000"/>
+              <w:right w:val="nil"/>
+            </w:tcBorders>
+            <w:shd w:val="clear" w:color="auto" w:fill="auto"/>
+            <w:noWrap/>
+            <w:vAlign w:val="bottom"/>
+            <w:hideMark/>
+          </w:tcPr>
+          <w:p>
+            <w:pPr>
+              <w:jc w:val="center"/>
+              <w:rPr>
+                <w:rFonts w:ascii="Calibri" w:eastAsia="Times New Roman" w:hAnsi="Calibri" w:cs="Calibri"/>
+                <w:b/>
+                <w:bCs/>
+                <w:color w:val="000000"/>
+                <w:kern w:val="0"/>
+                <w:lang w:eastAsia="en-GB"/>
+                <w14:ligatures w14:val="none"/>
+              </w:rPr>
+            </w:pPr>
+            <w:r>
+              <w:rPr>
+                <w:rFonts w:ascii="Calibri" w:eastAsia="Times New Roman" w:hAnsi="Calibri" w:cs="Calibri"/>
+                <w:b/>
+                <w:bCs/>
+                <w:color w:val="000000"/>
+                <w:kern w:val="0"/>
+                <w:lang w:eastAsia="en-GB"/>
+                <w14:ligatures w14:val="none"/>
+              </w:rPr>
+              <w:t>survived</w:t>
+            </w:r>
+          </w:p>
+        </w:tc>
+        <w:tc>
+          <w:tcPr>
+            <w:tcW w:w="625" w:type="pct"/>
+            <w:tcBorders>
+              <w:top w:val="single" w:sz="4" w:space="0" w:color="000000"/>
+              <w:left w:val="nil"/>
+              <w:bottom w:val="single" w:sz="4" w:space="0" w:color="000000"/>
+              <w:right w:val="nil"/>
+            </w:tcBorders>
+            <w:shd w:val="clear" w:color="auto" w:fill="auto"/>
+            <w:noWrap/>
+            <w:vAlign w:val="bottom"/>
+            <w:hideMark/>
+          </w:tcPr>
+          <w:p>
+            <w:pPr>
+              <w:jc w:val="center"/>
+              <w:rPr>
+                <w:rFonts w:ascii="Calibri" w:eastAsia="Times New Roman" w:hAnsi="Calibri" w:cs="Calibri"/>
+                <w:b/>
+                <w:bCs/>
+                <w:color w:val="000000"/>
+                <w:kern w:val="0"/>
+                <w:lang w:eastAsia="en-GB"/>
+                <w14:ligatures w14:val="none"/>
+              </w:rPr>
+            </w:pPr>
+            <w:r>
+              <w:rPr>
+                <w:rFonts w:ascii="Calibri" w:eastAsia="Times New Roman" w:hAnsi="Calibri" w:cs="Calibri"/>
+                <w:b/>
+                <w:bCs/>
+                <w:color w:val="000000"/>
+                <w:kern w:val="0"/>
+                <w:lang w:eastAsia="en-GB"/>
+                <w14:ligatures w14:val="none"/>
+              </w:rPr>
+              <w:t>age</w:t>
+            </w:r>
+          </w:p>
+        </w:tc>
+        <w:tc>
+          <w:tcPr>
+            <w:tcW w:w="625" w:type="pct"/>
+            <w:tcBorders>
+              <w:top w:val="single" w:sz="4" w:space="0" w:color="000000"/>
+              <w:left w:val="nil"/>
+              <w:bottom w:val="single" w:sz="4" w:space="0" w:color="000000"/>
+              <w:right w:val="nil"/>
+            </w:tcBorders>
+            <w:shd w:val="clear" w:color="auto" w:fill="auto"/>
+            <w:noWrap/>
+            <w:vAlign w:val="bottom"/>
+            <w:hideMark/>
+          </w:tcPr>
+          <w:p>
+            <w:pPr>
+              <w:jc w:val="center"/>
+              <w:rPr>
+                <w:rFonts w:ascii="Calibri" w:eastAsia="Times New Roman" w:hAnsi="Calibri" w:cs="Calibri"/>
+                <w:b/>
+                <w:bCs/>
+                <w:color w:val="000000"/>
+                <w:kern w:val="0"/>
+                <w:lang w:eastAsia="en-GB"/>
+                <w14:ligatures w14:val="none"/>
+              </w:rPr>
+            </w:pPr>
+            <w:r>
+              <w:rPr>
+                <w:rFonts w:ascii="Calibri" w:eastAsia="Times New Roman" w:hAnsi="Calibri" w:cs="Calibri"/>
+                <w:b/>
+                <w:bCs/>
+                <w:color w:val="000000"/>
+                <w:kern w:val="0"/>
+                <w:lang w:eastAsia="en-GB"/>
+                <w14:ligatures w14:val="none"/>
+              </w:rPr>
+              <w:t>sibsp</w:t>
+            </w:r>
+          </w:p>
+        </w:tc>
+        <w:tc>
+          <w:tcPr>
+            <w:tcW w:w="625" w:type="pct"/>
+            <w:tcBorders>
+              <w:top w:val="single" w:sz="4" w:space="0" w:color="000000"/>
+              <w:left w:val="nil"/>
+              <w:bottom w:val="single" w:sz="4" w:space="0" w:color="000000"/>
+              <w:right w:val="nil"/>
+            </w:tcBorders>
+            <w:shd w:val="clear" w:color="auto" w:fill="auto"/>
+            <w:noWrap/>
+            <w:vAlign w:val="bottom"/>
+            <w:hideMark/>
+          </w:tcPr>
+          <w:p>
+            <w:pPr>
+              <w:jc w:val="center"/>
+              <w:rPr>
+                <w:rFonts w:ascii="Calibri" w:eastAsia="Times New Roman" w:hAnsi="Calibri" w:cs="Calibri"/>
+                <w:b/>
+                <w:bCs/>
+                <w:color w:val="000000"/>
+                <w:kern w:val="0"/>
+                <w:lang w:eastAsia="en-GB"/>
+                <w14:ligatures w14:val="none"/>
+              </w:rPr>
+            </w:pPr>
+            <w:r>
+              <w:rPr>
+                <w:rFonts w:ascii="Calibri" w:eastAsia="Times New Roman" w:hAnsi="Calibri" w:cs="Calibri"/>
+                <w:b/>
+                <w:bCs/>
+                <w:color w:val="000000"/>
+                <w:kern w:val="0"/>
+                <w:lang w:eastAsia="en-GB"/>
+                <w14:ligatures w14:val="none"/>
+              </w:rPr>
+              <w:t>parch</w:t>
+            </w:r>
+          </w:p>
+        </w:tc>
+        <w:tc>
+          <w:tcPr>
+            <w:tcW w:w="625" w:type="pct"/>
+            <w:tcBorders>
+              <w:top w:val="single" w:sz="4" w:space="0" w:color="000000"/>
+              <w:left w:val="nil"/>
+              <w:bottom w:val="single" w:sz="4" w:space="0" w:color="000000"/>
+              <w:right w:val="nil"/>
+            </w:tcBorders>
+            <w:shd w:val="clear" w:color="auto" w:fill="auto"/>
+            <w:noWrap/>
+            <w:vAlign w:val="bottom"/>
+            <w:hideMark/>
+          </w:tcPr>
+          <w:p>
+            <w:pPr>
+              <w:jc w:val="center"/>
+              <w:rPr>
+                <w:rFonts w:ascii="Calibri" w:eastAsia="Times New Roman" w:hAnsi="Calibri" w:cs="Calibri"/>
+                <w:b/>
+                <w:bCs/>
+                <w:color w:val="000000"/>
+                <w:kern w:val="0"/>
+                <w:lang w:eastAsia="en-GB"/>
+                <w14:ligatures w14:val="none"/>
+              </w:rPr>
+            </w:pPr>
+            <w:r>
+              <w:rPr>
+                <w:rFonts w:ascii="Calibri" w:eastAsia="Times New Roman" w:hAnsi="Calibri" w:cs="Calibri"/>
+                <w:b/>
+                <w:bCs/>
+                <w:color w:val="000000"/>
+                <w:kern w:val="0"/>
+                <w:lang w:eastAsia="en-GB"/>
+                <w14:ligatures w14:val="none"/>
+              </w:rPr>
+              <w:t>fare</w:t>
+            </w:r>
+          </w:p>
+        </w:tc>
+        <w:tc>
+          <w:tcPr>
+            <w:tcW w:w="625" w:type="pct"/>
+            <w:tcBorders>
+              <w:top w:val="single" w:sz="4" w:space="0" w:color="000000"/>
+              <w:left w:val="nil"/>
+              <w:bottom w:val="single" w:sz="4" w:space="0" w:color="000000"/>
+              <w:right w:val="nil"/>
+            </w:tcBorders>
+            <w:shd w:val="clear" w:color="auto" w:fill="auto"/>
+            <w:noWrap/>
+            <w:vAlign w:val="bottom"/>
+            <w:hideMark/>
+          </w:tcPr>
+          <w:p>
+            <w:pPr>
+              <w:jc w:val="center"/>
+              <w:rPr>
+                <w:rFonts w:ascii="Calibri" w:eastAsia="Times New Roman" w:hAnsi="Calibri" w:cs="Calibri"/>
+                <w:b/>
+                <w:bCs/>
+                <w:color w:val="000000"/>
+                <w:kern w:val="0"/>
+                <w:lang w:eastAsia="en-GB"/>
+                <w14:ligatures w14:val="none"/>
+              </w:rPr>
+            </w:pPr>
+            <w:r>
+              <w:rPr>
+                <w:rFonts w:ascii="Calibri" w:eastAsia="Times New Roman" w:hAnsi="Calibri" w:cs="Calibri"/>
+                <w:b/>
+                <w:bCs/>
+                <w:color w:val="000000"/>
+                <w:kern w:val="0"/>
+                <w:lang w:eastAsia="en-GB"/>
+                <w14:ligatures w14:val="none"/>
+              </w:rPr>
+              <w:t>body</w:t>
+            </w:r>
+          </w:p>
+        </w:tc>
+      </w:tr>
+      <w:tr>
+        <w:trPr>
+          <w:trHeight w:val="320"/>
+        </w:trPr>
+        <w:tc>
+          <w:tcPr>
+            <w:tcW w:w="625" w:type="pct"/>
+            <w:tcBorders>
+              <w:top w:val="nil"/>
+              <w:left w:val="nil"/>
+              <w:bottom w:val="nil"/>
+              <w:right w:val="nil"/>
+            </w:tcBorders>
+            <w:shd w:val="clear" w:color="auto" w:fill="auto"/>
+            <w:noWrap/>
+            <w:vAlign w:val="bottom"/>
+            <w:hideMark/>
+          </w:tcPr>
+          <w:p>
+            <w:pPr>
+              <w:jc w:val="center"/>
+              <w:rPr>
+                <w:rFonts w:ascii="Calibri" w:eastAsia="Times New Roman" w:hAnsi="Calibri" w:cs="Calibri"/>
+                <w:b/>
+                <w:bCs/>
+                <w:color w:val="000000"/>
+                <w:kern w:val="0"/>
+                <w:lang w:eastAsia="en-GB"/>
+                <w14:ligatures w14:val="none"/>
+              </w:rPr>
+            </w:pPr>
+            <w:r>
+              <w:rPr>
+                <w:rFonts w:ascii="Calibri" w:eastAsia="Times New Roman" w:hAnsi="Calibri" w:cs="Calibri"/>
+                <w:b/>
+                <w:bCs/>
+                <w:color w:val="000000"/>
+                <w:kern w:val="0"/>
+                <w:lang w:eastAsia="en-GB"/>
+                <w14:ligatures w14:val="none"/>
+              </w:rPr>
+              <w:t>count</w:t>
+            </w:r>
+          </w:p>
+        </w:tc>
+        <w:tc>
+          <w:tcPr>
+            <w:tcW w:w="625" w:type="pct"/>
+            <w:tcBorders>
+              <w:top w:val="nil"/>
+              <w:left w:val="nil"/>
+              <w:bottom w:val="nil"/>
+              <w:right w:val="nil"/>
+            </w:tcBorders>
+            <w:shd w:val="clear" w:color="auto" w:fill="auto"/>
+            <w:noWrap/>
+            <w:vAlign w:val="bottom"/>
+            <w:hideMark/>
+          </w:tcPr>
+          <w:p>
+            <w:pPr>
+              <w:jc w:val="center"/>
+              <w:rPr>
+                <w:rFonts w:ascii="Calibri" w:eastAsia="Times New Roman" w:hAnsi="Calibri" w:cs="Calibri"/>
+                <w:color w:val="000000"/>
+                <w:kern w:val="0"/>
+                <w:lang w:eastAsia="en-GB"/>
+                <w14:ligatures w14:val="none"/>
+              </w:rPr>
+            </w:pPr>
+            <w:r>
+              <w:rPr>
+                <w:rFonts w:ascii="Calibri" w:eastAsia="Times New Roman" w:hAnsi="Calibri" w:cs="Calibri"/>
+                <w:color w:val="000000"/>
+                <w:kern w:val="0"/>
+                <w:lang w:eastAsia="en-GB"/>
+                <w14:ligatures w14:val="none"/>
+              </w:rPr>
+              <w:t>1309</w:t>
+            </w:r>
+          </w:p>
+        </w:tc>
+        <w:tc>
+          <w:tcPr>
+            <w:tcW w:w="625" w:type="pct"/>
+            <w:tcBorders>
+              <w:top w:val="nil"/>
+              <w:left w:val="nil"/>
+              <w:bottom w:val="nil"/>
+              <w:right w:val="nil"/>
+            </w:tcBorders>
+            <w:shd w:val="clear" w:color="auto" w:fill="auto"/>
+            <w:noWrap/>
+            <w:vAlign w:val="bottom"/>
+            <w:hideMark/>
+          </w:tcPr>
+          <w:p>
+            <w:pPr>
+              <w:jc w:val="center"/>
+              <w:rPr>
+                <w:rFonts w:ascii="Calibri" w:eastAsia="Times New Roman" w:hAnsi="Calibri" w:cs="Calibri"/>
+                <w:color w:val="000000"/>
+                <w:kern w:val="0"/>
+                <w:lang w:eastAsia="en-GB"/>
+                <w14:ligatures w14:val="none"/>
+              </w:rPr>
+            </w:pPr>
+            <w:r>
+              <w:rPr>
+                <w:rFonts w:ascii="Calibri" w:eastAsia="Times New Roman" w:hAnsi="Calibri" w:cs="Calibri"/>
+                <w:color w:val="000000"/>
+                <w:kern w:val="0"/>
+                <w:lang w:eastAsia="en-GB"/>
+                <w14:ligatures w14:val="none"/>
+              </w:rPr>
+              <w:t>1309</w:t>
+            </w:r>
+          </w:p>
+        </w:tc>
+        <w:tc>
+          <w:tcPr>
+            <w:tcW w:w="625" w:type="pct"/>
+            <w:tcBorders>
+              <w:top w:val="nil"/>
+              <w:left w:val="nil"/>
+              <w:bottom w:val="nil"/>
+              <w:right w:val="nil"/>
+            </w:tcBorders>
+            <w:shd w:val="clear" w:color="auto" w:fill="auto"/>
+            <w:noWrap/>
+            <w:vAlign w:val="bottom"/>
+            <w:hideMark/>
+          </w:tcPr>
+          <w:p>
+            <w:pPr>
+              <w:jc w:val="center"/>
+              <w:rPr>
+                <w:rFonts w:ascii="Calibri" w:eastAsia="Times New Roman" w:hAnsi="Calibri" w:cs="Calibri"/>
+                <w:color w:val="000000"/>
+                <w:kern w:val="0"/>
+                <w:lang w:eastAsia="en-GB"/>
+                <w14:ligatures w14:val="none"/>
+              </w:rPr>
+            </w:pPr>
+            <w:r>
+              <w:rPr>
+                <w:rFonts w:ascii="Calibri" w:eastAsia="Times New Roman" w:hAnsi="Calibri" w:cs="Calibri"/>
+                <w:color w:val="000000"/>
+                <w:kern w:val="0"/>
+                <w:lang w:eastAsia="en-GB"/>
+                <w14:ligatures w14:val="none"/>
+              </w:rPr>
+              <w:t>1046</w:t>
+            </w:r>
+          </w:p>
+        </w:tc>
+        <w:tc>
+          <w:tcPr>
+            <w:tcW w:w="625" w:type="pct"/>
+            <w:tcBorders>
+              <w:top w:val="nil"/>
+              <w:left w:val="nil"/>
+              <w:bottom w:val="nil"/>
+              <w:right w:val="nil"/>
+            </w:tcBorders>
+            <w:shd w:val="clear" w:color="auto" w:fill="auto"/>
+            <w:noWrap/>
+            <w:vAlign w:val="bottom"/>
+            <w:hideMark/>
+          </w:tcPr>
+          <w:p>
+            <w:pPr>
+              <w:jc w:val="center"/>
+              <w:rPr>
+                <w:rFonts w:ascii="Calibri" w:eastAsia="Times New Roman" w:hAnsi="Calibri" w:cs="Calibri"/>
+                <w:color w:val="000000"/>
+                <w:kern w:val="0"/>
+                <w:lang w:eastAsia="en-GB"/>
+                <w14:ligatures w14:val="none"/>
+              </w:rPr>
+            </w:pPr>
+            <w:r>
+              <w:rPr>
+                <w:rFonts w:ascii="Calibri" w:eastAsia="Times New Roman" w:hAnsi="Calibri" w:cs="Calibri"/>
+                <w:color w:val="000000"/>
+                <w:kern w:val="0"/>
+                <w:lang w:eastAsia="en-GB"/>
+                <w14:ligatures w14:val="none"/>
+              </w:rPr>
+              <w:t>1309</w:t>
+            </w:r>
+          </w:p>
+        </w:tc>
+        <w:tc>
+          <w:tcPr>
+            <w:tcW w:w="625" w:type="pct"/>
+            <w:tcBorders>
+              <w:top w:val="nil"/>
+              <w:left w:val="nil"/>
+              <w:bottom w:val="nil"/>
+              <w:right w:val="nil"/>
+            </w:tcBorders>
+            <w:shd w:val="clear" w:color="auto" w:fill="auto"/>
+            <w:noWrap/>
+            <w:vAlign w:val="bottom"/>
+            <w:hideMark/>
+          </w:tcPr>
+          <w:p>
+            <w:pPr>
+              <w:jc w:val="center"/>
+              <w:rPr>
+                <w:rFonts w:ascii="Calibri" w:eastAsia="Times New Roman" w:hAnsi="Calibri" w:cs="Calibri"/>
+                <w:color w:val="000000"/>
+                <w:kern w:val="0"/>
+                <w:lang w:eastAsia="en-GB"/>
+                <w14:ligatures w14:val="none"/>
+              </w:rPr>
+            </w:pPr>
+            <w:r>
+              <w:rPr>
+                <w:rFonts w:ascii="Calibri" w:eastAsia="Times New Roman" w:hAnsi="Calibri" w:cs="Calibri"/>
+                <w:color w:val="000000"/>
+                <w:kern w:val="0"/>
+                <w:lang w:eastAsia="en-GB"/>
+                <w14:ligatures w14:val="none"/>
+              </w:rPr>
+              <w:t>1309</w:t>
+            </w:r>
+          </w:p>
+        </w:tc>
+        <w:tc>
+          <w:tcPr>
+            <w:tcW w:w="625" w:type="pct"/>
+            <w:tcBorders>
+              <w:top w:val="nil"/>
+              <w:left w:val="nil"/>
+              <w:bottom w:val="nil"/>
+              <w:right w:val="nil"/>
+            </w:tcBorders>
+            <w:shd w:val="clear" w:color="auto" w:fill="auto"/>
+            <w:noWrap/>
+            <w:vAlign w:val="bottom"/>
+            <w:hideMark/>
+          </w:tcPr>
+          <w:p>
+            <w:pPr>
+              <w:jc w:val="center"/>
+              <w:rPr>
+                <w:rFonts w:ascii="Calibri" w:eastAsia="Times New Roman" w:hAnsi="Calibri" w:cs="Calibri"/>
+                <w:color w:val="000000"/>
+                <w:kern w:val="0"/>
+                <w:lang w:eastAsia="en-GB"/>
+                <w14:ligatures w14:val="none"/>
+              </w:rPr>
+            </w:pPr>
+            <w:r>
+              <w:rPr>
+                <w:rFonts w:ascii="Calibri" w:eastAsia="Times New Roman" w:hAnsi="Calibri" w:cs="Calibri"/>
+                <w:color w:val="000000"/>
+                <w:kern w:val="0"/>
+                <w:lang w:eastAsia="en-GB"/>
+                <w14:ligatures w14:val="none"/>
+              </w:rPr>
+              <w:t>1308</w:t>
+            </w:r>
+          </w:p>
+        </w:tc>
+        <w:tc>
+          <w:tcPr>
+            <w:tcW w:w="625" w:type="pct"/>
+            <w:tcBorders>
+              <w:top w:val="nil"/>
+              <w:left w:val="nil"/>
+              <w:bottom w:val="nil"/>
+              <w:right w:val="nil"/>
+            </w:tcBorders>
+            <w:shd w:val="clear" w:color="auto" w:fill="auto"/>
+            <w:noWrap/>
+            <w:vAlign w:val="bottom"/>
+            <w:hideMark/>
+          </w:tcPr>
+          <w:p>
+            <w:pPr>
+              <w:jc w:val="center"/>
+              <w:rPr>
+                <w:rFonts w:ascii="Calibri" w:eastAsia="Times New Roman" w:hAnsi="Calibri" w:cs="Calibri"/>
+                <w:color w:val="000000"/>
+                <w:kern w:val="0"/>
+                <w:lang w:eastAsia="en-GB"/>
+                <w14:ligatures w14:val="none"/>
+              </w:rPr>
+            </w:pPr>
+            <w:r>
+              <w:rPr>
+                <w:rFonts w:ascii="Calibri" w:eastAsia="Times New Roman" w:hAnsi="Calibri" w:cs="Calibri"/>
+                <w:color w:val="000000"/>
+                <w:kern w:val="0"/>
+                <w:lang w:eastAsia="en-GB"/>
+                <w14:ligatures w14:val="none"/>
+              </w:rPr>
+              <w:t>121</w:t>
+            </w:r>
+          </w:p>
+        </w:tc>
+      </w:tr>
+      <w:tr>
+        <w:trPr>
+          <w:trHeight w:val="320"/>
+        </w:trPr>
+        <w:tc>
+          <w:tcPr>
+            <w:tcW w:w="625" w:type="pct"/>
+            <w:tcBorders>
+              <w:top w:val="nil"/>
+              <w:left w:val="nil"/>
+              <w:bottom w:val="nil"/>
+              <w:right w:val="nil"/>
+            </w:tcBorders>
+            <w:shd w:val="clear" w:color="auto" w:fill="auto"/>
+            <w:noWrap/>
+            <w:vAlign w:val="bottom"/>
+            <w:hideMark/>
+          </w:tcPr>
+          <w:p>
+            <w:pPr>
+              <w:jc w:val="center"/>
+              <w:rPr>
+                <w:rFonts w:ascii="Calibri" w:eastAsia="Times New Roman" w:hAnsi="Calibri" w:cs="Calibri"/>
+                <w:b/>
+                <w:bCs/>
+                <w:color w:val="000000"/>
+                <w:kern w:val="0"/>
+                <w:lang w:eastAsia="en-GB"/>
+                <w14:ligatures w14:val="none"/>
+              </w:rPr>
+            </w:pPr>
+            <w:r>
+              <w:rPr>
+                <w:rFonts w:ascii="Calibri" w:eastAsia="Times New Roman" w:hAnsi="Calibri" w:cs="Calibri"/>
+                <w:b/>
+                <w:bCs/>
+                <w:color w:val="000000"/>
+                <w:kern w:val="0"/>
+                <w:lang w:eastAsia="en-GB"/>
+                <w14:ligatures w14:val="none"/>
+              </w:rPr>
+              <w:t>mean</w:t>
+            </w:r>
+          </w:p>
+        </w:tc>
+        <w:tc>
+          <w:tcPr>
+            <w:tcW w:w="625" w:type="pct"/>
+            <w:tcBorders>
+              <w:top w:val="nil"/>
+              <w:left w:val="nil"/>
+              <w:bottom w:val="nil"/>
+              <w:right w:val="nil"/>
+            </w:tcBorders>
+            <w:shd w:val="clear" w:color="auto" w:fill="auto"/>
+            <w:noWrap/>
+            <w:vAlign w:val="bottom"/>
+            <w:hideMark/>
+          </w:tcPr>
+          <w:p>
+            <w:pPr>
+              <w:jc w:val="center"/>
+              <w:rPr>
+                <w:rFonts w:ascii="Calibri" w:eastAsia="Times New Roman" w:hAnsi="Calibri" w:cs="Calibri"/>
+                <w:color w:val="000000"/>
+                <w:kern w:val="0"/>
+                <w:lang w:eastAsia="en-GB"/>
+                <w14:ligatures w14:val="none"/>
+              </w:rPr>
+            </w:pPr>
+            <w:r>
+              <w:rPr>
+                <w:rFonts w:ascii="Calibri" w:eastAsia="Times New Roman" w:hAnsi="Calibri" w:cs="Calibri"/>
+                <w:color w:val="000000"/>
+                <w:kern w:val="0"/>
+                <w:lang w:eastAsia="en-GB"/>
+                <w14:ligatures w14:val="none"/>
+              </w:rPr>
+              <w:t>2,29</w:t>
+            </w:r>
+          </w:p>
+        </w:tc>
+        <w:tc>
+          <w:tcPr>
+            <w:tcW w:w="625" w:type="pct"/>
+            <w:tcBorders>
+              <w:top w:val="nil"/>
+              <w:left w:val="nil"/>
+              <w:bottom w:val="nil"/>
+              <w:right w:val="nil"/>
+            </w:tcBorders>
+            <w:shd w:val="clear" w:color="auto" w:fill="auto"/>
+            <w:noWrap/>
+            <w:vAlign w:val="bottom"/>
+            <w:hideMark/>
+          </w:tcPr>
+          <w:p>
+            <w:pPr>
+              <w:jc w:val="center"/>
+              <w:rPr>
+                <w:rFonts w:ascii="Calibri" w:eastAsia="Times New Roman" w:hAnsi="Calibri" w:cs="Calibri"/>
+                <w:color w:val="000000"/>
+                <w:kern w:val="0"/>
+                <w:lang w:eastAsia="en-GB"/>
+                <w14:ligatures w14:val="none"/>
+              </w:rPr>
+            </w:pPr>
+            <w:r>
+              <w:rPr>
+                <w:rFonts w:ascii="Calibri" w:eastAsia="Times New Roman" w:hAnsi="Calibri" w:cs="Calibri"/>
+                <w:color w:val="000000"/>
+                <w:kern w:val="0"/>
+                <w:lang w:eastAsia="en-GB"/>
+                <w14:ligatures w14:val="none"/>
+              </w:rPr>
+              <w:t>0,38</w:t>
+            </w:r>
+          </w:p>
+        </w:tc>
+        <w:tc>
+          <w:tcPr>
+            <w:tcW w:w="625" w:type="pct"/>
+            <w:tcBorders>
+              <w:top w:val="nil"/>
+              <w:left w:val="nil"/>
+              <w:bottom w:val="nil"/>
+              <w:right w:val="nil"/>
+            </w:tcBorders>
+            <w:shd w:val="clear" w:color="auto" w:fill="auto"/>
+            <w:noWrap/>
+            <w:vAlign w:val="bottom"/>
+            <w:hideMark/>
+          </w:tcPr>
+          <w:p>
+            <w:pPr>
+              <w:jc w:val="center"/>
+              <w:rPr>
+                <w:rFonts w:ascii="Calibri" w:eastAsia="Times New Roman" w:hAnsi="Calibri" w:cs="Calibri"/>
+                <w:color w:val="000000"/>
+                <w:kern w:val="0"/>
+                <w:lang w:eastAsia="en-GB"/>
+                <w14:ligatures w14:val="none"/>
+              </w:rPr>
+            </w:pPr>
+            <w:r>
+              <w:rPr>
+                <w:rFonts w:ascii="Calibri" w:eastAsia="Times New Roman" w:hAnsi="Calibri" w:cs="Calibri"/>
+                <w:color w:val="000000"/>
+                <w:kern w:val="0"/>
+                <w:lang w:eastAsia="en-GB"/>
+                <w14:ligatures w14:val="none"/>
+              </w:rPr>
+              <w:t>29,88</w:t>
+            </w:r>
+          </w:p>
+        </w:tc>
+        <w:tc>
+          <w:tcPr>
+            <w:tcW w:w="625" w:type="pct"/>
+            <w:tcBorders>
+              <w:top w:val="nil"/>
+              <w:left w:val="nil"/>
+              <w:bottom w:val="nil"/>
+              <w:right w:val="nil"/>
+            </w:tcBorders>
+            <w:shd w:val="clear" w:color="auto" w:fill="auto"/>
+            <w:noWrap/>
+            <w:vAlign w:val="bottom"/>
+            <w:hideMark/>
+          </w:tcPr>
+          <w:p>
+            <w:pPr>
+              <w:jc w:val="center"/>
+              <w:rPr>
+                <w:rFonts w:ascii="Calibri" w:eastAsia="Times New Roman" w:hAnsi="Calibri" w:cs="Calibri"/>
+                <w:color w:val="000000"/>
+                <w:kern w:val="0"/>
+                <w:lang w:eastAsia="en-GB"/>
+                <w14:ligatures w14:val="none"/>
+              </w:rPr>
+            </w:pPr>
+            <w:r>
+              <w:rPr>
+                <w:rFonts w:ascii="Calibri" w:eastAsia="Times New Roman" w:hAnsi="Calibri" w:cs="Calibri"/>
+                <w:color w:val="000000"/>
+                <w:kern w:val="0"/>
+                <w:lang w:eastAsia="en-GB"/>
+                <w14:ligatures w14:val="none"/>
+              </w:rPr>
+              <w:t>0,50</w:t>
+            </w:r>
+          </w:p>
+        </w:tc>
+        <w:tc>
+          <w:tcPr>
+            <w:tcW w:w="625" w:type="pct"/>
+            <w:tcBorders>
+              <w:top w:val="nil"/>
+              <w:left w:val="nil"/>
+              <w:bottom w:val="nil"/>
+              <w:right w:val="nil"/>
+            </w:tcBorders>
+            <w:shd w:val="clear" w:color="auto" w:fill="auto"/>
+            <w:noWrap/>
+            <w:vAlign w:val="bottom"/>
+            <w:hideMark/>
+          </w:tcPr>
+          <w:p>
+            <w:pPr>
+              <w:jc w:val="center"/>
+              <w:rPr>
+                <w:rFonts w:ascii="Calibri" w:eastAsia="Times New Roman" w:hAnsi="Calibri" w:cs="Calibri"/>
+                <w:color w:val="000000"/>
+                <w:kern w:val="0"/>
+                <w:lang w:eastAsia="en-GB"/>
+                <w14:ligatures w14:val="none"/>
+              </w:rPr>
+            </w:pPr>
+            <w:r>
+              <w:rPr>
+                <w:rFonts w:ascii="Calibri" w:eastAsia="Times New Roman" w:hAnsi="Calibri" w:cs="Calibri"/>
+                <w:color w:val="000000"/>
+                <w:kern w:val="0"/>
+                <w:lang w:eastAsia="en-GB"/>
+                <w14:ligatures w14:val="none"/>
+              </w:rPr>
+              <w:t>0,39</w:t>
+            </w:r>
+          </w:p>
+        </w:tc>
+        <w:tc>
+          <w:tcPr>
+            <w:tcW w:w="625" w:type="pct"/>
+            <w:tcBorders>
+              <w:top w:val="nil"/>
+              <w:left w:val="nil"/>
+              <w:bottom w:val="nil"/>
+              <w:right w:val="nil"/>
+            </w:tcBorders>
+            <w:shd w:val="clear" w:color="auto" w:fill="auto"/>
+            <w:noWrap/>
+            <w:vAlign w:val="bottom"/>
+            <w:hideMark/>
+          </w:tcPr>
+          <w:p>
+            <w:pPr>
+              <w:jc w:val="center"/>
+              <w:rPr>
+                <w:rFonts w:ascii="Calibri" w:eastAsia="Times New Roman" w:hAnsi="Calibri" w:cs="Calibri"/>
+                <w:color w:val="000000"/>
+                <w:kern w:val="0"/>
+                <w:lang w:eastAsia="en-GB"/>
+                <w14:ligatures w14:val="none"/>
+              </w:rPr>
+            </w:pPr>
+            <w:r>
+              <w:rPr>
+                <w:rFonts w:ascii="Calibri" w:eastAsia="Times New Roman" w:hAnsi="Calibri" w:cs="Calibri"/>
+                <w:color w:val="000000"/>
+                <w:kern w:val="0"/>
+                <w:lang w:eastAsia="en-GB"/>
+                <w14:ligatures w14:val="none"/>
+              </w:rPr>
+              <w:t>33,30</w:t>
+            </w:r>
+          </w:p>
+        </w:tc>
+        <w:tc>
+          <w:tcPr>
+            <w:tcW w:w="625" w:type="pct"/>
+            <w:tcBorders>
+              <w:top w:val="nil"/>
+              <w:left w:val="nil"/>
+              <w:bottom w:val="nil"/>
+              <w:right w:val="nil"/>
+            </w:tcBorders>
+            <w:shd w:val="clear" w:color="auto" w:fill="auto"/>
+            <w:noWrap/>
+            <w:vAlign w:val="bottom"/>
+            <w:hideMark/>
+          </w:tcPr>
+          <w:p>
+            <w:pPr>
+              <w:jc w:val="center"/>
+              <w:rPr>
+                <w:rFonts w:ascii="Calibri" w:eastAsia="Times New Roman" w:hAnsi="Calibri" w:cs="Calibri"/>
+                <w:color w:val="000000"/>
+                <w:kern w:val="0"/>
+                <w:lang w:eastAsia="en-GB"/>
+                <w14:ligatures w14:val="none"/>
+              </w:rPr>
+            </w:pPr>
+            <w:r>
+              <w:rPr>
+                <w:rFonts w:ascii="Calibri" w:eastAsia="Times New Roman" w:hAnsi="Calibri" w:cs="Calibri"/>
+                <w:color w:val="000000"/>
+                <w:kern w:val="0"/>
+                <w:lang w:eastAsia="en-GB"/>
+                <w14:ligatures w14:val="none"/>
+              </w:rPr>
+              <w:t>160,81</w:t>
+            </w:r>
+          </w:p>
+        </w:tc>
+      </w:tr>
+      <w:tr>
+        <w:trPr>
+          <w:trHeight w:val="320"/>
+        </w:trPr>
+        <w:tc>
+          <w:tcPr>
+            <w:tcW w:w="625" w:type="pct"/>
+            <w:tcBorders>
+              <w:top w:val="nil"/>
+              <w:left w:val="nil"/>
+              <w:bottom w:val="nil"/>
+              <w:right w:val="nil"/>
+            </w:tcBorders>
+            <w:shd w:val="clear" w:color="auto" w:fill="auto"/>
+            <w:noWrap/>
+            <w:vAlign w:val="bottom"/>
+            <w:hideMark/>
+          </w:tcPr>
+          <w:p>
+            <w:pPr>
+              <w:jc w:val="center"/>
+              <w:rPr>
+                <w:rFonts w:ascii="Calibri" w:eastAsia="Times New Roman" w:hAnsi="Calibri" w:cs="Calibri"/>
+                <w:b/>
+                <w:bCs/>
+                <w:color w:val="000000"/>
+                <w:kern w:val="0"/>
+                <w:lang w:eastAsia="en-GB"/>
+                <w14:ligatures w14:val="none"/>
+              </w:rPr>
+            </w:pPr>
+            <w:r>
+              <w:rPr>
+                <w:rFonts w:ascii="Calibri" w:eastAsia="Times New Roman" w:hAnsi="Calibri" w:cs="Calibri"/>
+                <w:b/>
+                <w:bCs/>
+                <w:color w:val="000000"/>
+                <w:kern w:val="0"/>
+                <w:lang w:eastAsia="en-GB"/>
+                <w14:ligatures w14:val="none"/>
+              </w:rPr>
+              <w:t>std</w:t>
+            </w:r>
+          </w:p>
+        </w:tc>
+        <w:tc>
+          <w:tcPr>
+            <w:tcW w:w="625" w:type="pct"/>
+            <w:tcBorders>
+              <w:top w:val="nil"/>
+              <w:left w:val="nil"/>
+              <w:bottom w:val="nil"/>
+              <w:right w:val="nil"/>
+            </w:tcBorders>
+            <w:shd w:val="clear" w:color="auto" w:fill="auto"/>
+            <w:noWrap/>
+            <w:vAlign w:val="bottom"/>
+            <w:hideMark/>
+          </w:tcPr>
+          <w:p>
+            <w:pPr>
+              <w:jc w:val="center"/>
+              <w:rPr>
+                <w:rFonts w:ascii="Calibri" w:eastAsia="Times New Roman" w:hAnsi="Calibri" w:cs="Calibri"/>
+                <w:color w:val="000000"/>
+                <w:kern w:val="0"/>
+                <w:lang w:eastAsia="en-GB"/>
+                <w14:ligatures w14:val="none"/>
+              </w:rPr>
+            </w:pPr>
+            <w:r>
+              <w:rPr>
+                <w:rFonts w:ascii="Calibri" w:eastAsia="Times New Roman" w:hAnsi="Calibri" w:cs="Calibri"/>
+                <w:color w:val="000000"/>
+                <w:kern w:val="0"/>
+                <w:lang w:eastAsia="en-GB"/>
+                <w14:ligatures w14:val="none"/>
+              </w:rPr>
+              <w:t>0,84</w:t>
+            </w:r>
+          </w:p>
+        </w:tc>
+        <w:tc>
+          <w:tcPr>
+            <w:tcW w:w="625" w:type="pct"/>
+            <w:tcBorders>
+              <w:top w:val="nil"/>
+              <w:left w:val="nil"/>
+              <w:bottom w:val="nil"/>
+              <w:right w:val="nil"/>
+            </w:tcBorders>
+            <w:shd w:val="clear" w:color="auto" w:fill="auto"/>
+            <w:noWrap/>
+            <w:vAlign w:val="bottom"/>
+            <w:hideMark/>
+          </w:tcPr>
+          <w:p>
+            <w:pPr>
+              <w:jc w:val="center"/>
+              <w:rPr>
+                <w:rFonts w:ascii="Calibri" w:eastAsia="Times New Roman" w:hAnsi="Calibri" w:cs="Calibri"/>
+                <w:color w:val="000000"/>
+                <w:kern w:val="0"/>
+                <w:lang w:eastAsia="en-GB"/>
+                <w14:ligatures w14:val="none"/>
+              </w:rPr>
+            </w:pPr>
+            <w:r>
+              <w:rPr>
+                <w:rFonts w:ascii="Calibri" w:eastAsia="Times New Roman" w:hAnsi="Calibri" w:cs="Calibri"/>
+                <w:color w:val="000000"/>
+                <w:kern w:val="0"/>
+                <w:lang w:eastAsia="en-GB"/>
+                <w14:ligatures w14:val="none"/>
+              </w:rPr>
+              <w:t>0,49</w:t>
+            </w:r>
+          </w:p>
+        </w:tc>
+        <w:tc>
+          <w:tcPr>
+            <w:tcW w:w="625" w:type="pct"/>
+            <w:tcBorders>
+              <w:top w:val="nil"/>
+              <w:left w:val="nil"/>
+              <w:bottom w:val="nil"/>
+              <w:right w:val="nil"/>
+            </w:tcBorders>
+            <w:shd w:val="clear" w:color="auto" w:fill="auto"/>
+            <w:noWrap/>
+            <w:vAlign w:val="bottom"/>
+            <w:hideMark/>
+          </w:tcPr>
+          <w:p>
+            <w:pPr>
+              <w:jc w:val="center"/>
+              <w:rPr>
+                <w:rFonts w:ascii="Calibri" w:eastAsia="Times New Roman" w:hAnsi="Calibri" w:cs="Calibri"/>
+                <w:color w:val="000000"/>
+                <w:kern w:val="0"/>
+                <w:lang w:eastAsia="en-GB"/>
+                <w14:ligatures w14:val="none"/>
+              </w:rPr>
+            </w:pPr>
+            <w:r>
+              <w:rPr>
+                <w:rFonts w:ascii="Calibri" w:eastAsia="Times New Roman" w:hAnsi="Calibri" w:cs="Calibri"/>
+                <w:color w:val="000000"/>
+                <w:kern w:val="0"/>
+                <w:lang w:eastAsia="en-GB"/>
+                <w14:ligatures w14:val="none"/>
+              </w:rPr>
+              <w:t>14,41</w:t>
+            </w:r>
+          </w:p>
+        </w:tc>
+        <w:tc>
+          <w:tcPr>
+            <w:tcW w:w="625" w:type="pct"/>
+            <w:tcBorders>
+              <w:top w:val="nil"/>
+              <w:left w:val="nil"/>
+              <w:bottom w:val="nil"/>
+              <w:right w:val="nil"/>
+            </w:tcBorders>
+            <w:shd w:val="clear" w:color="auto" w:fill="auto"/>
+            <w:noWrap/>
+            <w:vAlign w:val="bottom"/>
+            <w:hideMark/>
+          </w:tcPr>
+          <w:p>
+            <w:pPr>
+              <w:jc w:val="center"/>
+              <w:rPr>
+                <w:rFonts w:ascii="Calibri" w:eastAsia="Times New Roman" w:hAnsi="Calibri" w:cs="Calibri"/>
+                <w:color w:val="000000"/>
+                <w:kern w:val="0"/>
+                <w:lang w:eastAsia="en-GB"/>
+                <w14:ligatures w14:val="none"/>
+              </w:rPr>
+            </w:pPr>
+            <w:r>
+              <w:rPr>
+                <w:rFonts w:ascii="Calibri" w:eastAsia="Times New Roman" w:hAnsi="Calibri" w:cs="Calibri"/>
+                <w:color w:val="000000"/>
+                <w:kern w:val="0"/>
+                <w:lang w:eastAsia="en-GB"/>
+                <w14:ligatures w14:val="none"/>
+              </w:rPr>
+              <w:t>1,04</w:t>
+            </w:r>
+          </w:p>
+        </w:tc>
+        <w:tc>
+          <w:tcPr>
+            <w:tcW w:w="625" w:type="pct"/>
+            <w:tcBorders>
+              <w:top w:val="nil"/>
+              <w:left w:val="nil"/>
+              <w:bottom w:val="nil"/>
+              <w:right w:val="nil"/>
+            </w:tcBorders>
+            <w:shd w:val="clear" w:color="auto" w:fill="auto"/>
+            <w:noWrap/>
+            <w:vAlign w:val="bottom"/>
+            <w:hideMark/>
+          </w:tcPr>
+          <w:p>
+            <w:pPr>
+              <w:jc w:val="center"/>
+              <w:rPr>
+                <w:rFonts w:ascii="Calibri" w:eastAsia="Times New Roman" w:hAnsi="Calibri" w:cs="Calibri"/>
+                <w:color w:val="000000"/>
+                <w:kern w:val="0"/>
+                <w:lang w:eastAsia="en-GB"/>
+                <w14:ligatures w14:val="none"/>
+              </w:rPr>
+            </w:pPr>
+            <w:r>
+              <w:rPr>
+                <w:rFonts w:ascii="Calibri" w:eastAsia="Times New Roman" w:hAnsi="Calibri" w:cs="Calibri"/>
+                <w:color w:val="000000"/>
+                <w:kern w:val="0"/>
+                <w:lang w:eastAsia="en-GB"/>
+                <w14:ligatures w14:val="none"/>
+              </w:rPr>
+              <w:t>0,87</w:t>
+            </w:r>
+          </w:p>
+        </w:tc>
+        <w:tc>
+          <w:tcPr>
+            <w:tcW w:w="625" w:type="pct"/>
+            <w:tcBorders>
+              <w:top w:val="nil"/>
+              <w:left w:val="nil"/>
+              <w:bottom w:val="nil"/>
+              <w:right w:val="nil"/>
+            </w:tcBorders>
+            <w:shd w:val="clear" w:color="auto" w:fill="auto"/>
+            <w:noWrap/>
+            <w:vAlign w:val="bottom"/>
+            <w:hideMark/>
+          </w:tcPr>
+          <w:p>
+            <w:pPr>
+              <w:jc w:val="center"/>
+              <w:rPr>
+                <w:rFonts w:ascii="Calibri" w:eastAsia="Times New Roman" w:hAnsi="Calibri" w:cs="Calibri"/>
+                <w:color w:val="000000"/>
+                <w:kern w:val="0"/>
+                <w:lang w:eastAsia="en-GB"/>
+                <w14:ligatures w14:val="none"/>
+              </w:rPr>
+            </w:pPr>
+            <w:r>
+              <w:rPr>
+                <w:rFonts w:ascii="Calibri" w:eastAsia="Times New Roman" w:hAnsi="Calibri" w:cs="Calibri"/>
+                <w:color w:val="000000"/>
+                <w:kern w:val="0"/>
+                <w:lang w:eastAsia="en-GB"/>
+                <w14:ligatures w14:val="none"/>
+              </w:rPr>
+              <w:t>51,76</w:t>
+            </w:r>
+          </w:p>
+        </w:tc>
+        <w:tc>
+          <w:tcPr>
+            <w:tcW w:w="625" w:type="pct"/>
+            <w:tcBorders>
+              <w:top w:val="nil"/>
+              <w:left w:val="nil"/>
+              <w:bottom w:val="nil"/>
+              <w:right w:val="nil"/>
+            </w:tcBorders>
+            <w:shd w:val="clear" w:color="auto" w:fill="auto"/>
+            <w:noWrap/>
+            <w:vAlign w:val="bottom"/>
+            <w:hideMark/>
+          </w:tcPr>
+          <w:p>
+            <w:pPr>
+              <w:jc w:val="center"/>
+              <w:rPr>
+                <w:rFonts w:ascii="Calibri" w:eastAsia="Times New Roman" w:hAnsi="Calibri" w:cs="Calibri"/>
+                <w:color w:val="000000"/>
+                <w:kern w:val="0"/>
+                <w:lang w:eastAsia="en-GB"/>
+                <w14:ligatures w14:val="none"/>
+              </w:rPr>
+            </w:pPr>
+            <w:r>
+              <w:rPr>
+                <w:rFonts w:ascii="Calibri" w:eastAsia="Times New Roman" w:hAnsi="Calibri" w:cs="Calibri"/>
+                <w:color w:val="000000"/>
+                <w:kern w:val="0"/>
+                <w:lang w:eastAsia="en-GB"/>
+                <w14:ligatures w14:val="none"/>
+              </w:rPr>
+              <w:t>97,70</w:t>
+            </w:r>
+          </w:p>
+        </w:tc>
+      </w:tr>
+      <w:tr>
+        <w:trPr>
+          <w:trHeight w:val="320"/>
+        </w:trPr>
+        <w:tc>
+          <w:tcPr>
+            <w:tcW w:w="625" w:type="pct"/>
+            <w:tcBorders>
+              <w:top w:val="nil"/>
+              <w:left w:val="nil"/>
+              <w:bottom w:val="nil"/>
+              <w:right w:val="nil"/>
+            </w:tcBorders>
+            <w:shd w:val="clear" w:color="auto" w:fill="auto"/>
+            <w:noWrap/>
+            <w:vAlign w:val="bottom"/>
+            <w:hideMark/>
+          </w:tcPr>
+          <w:p>
+            <w:pPr>
+              <w:jc w:val="center"/>
+              <w:rPr>
+                <w:rFonts w:ascii="Calibri" w:eastAsia="Times New Roman" w:hAnsi="Calibri" w:cs="Calibri"/>
+                <w:b/>
+                <w:bCs/>
+                <w:color w:val="000000"/>
+                <w:kern w:val="0"/>
+                <w:lang w:eastAsia="en-GB"/>
+                <w14:ligatures w14:val="none"/>
+              </w:rPr>
+            </w:pPr>
+            <w:r>
+              <w:rPr>
+                <w:rFonts w:ascii="Calibri" w:eastAsia="Times New Roman" w:hAnsi="Calibri" w:cs="Calibri"/>
+                <w:b/>
+                <w:bCs/>
+                <w:color w:val="000000"/>
+                <w:kern w:val="0"/>
+                <w:lang w:eastAsia="en-GB"/>
+                <w14:ligatures w14:val="none"/>
+              </w:rPr>
+              <w:t>min</w:t>
+            </w:r>
+          </w:p>
+        </w:tc>
+        <w:tc>
+          <w:tcPr>
+            <w:tcW w:w="625" w:type="pct"/>
+            <w:tcBorders>
+              <w:top w:val="nil"/>
+              <w:left w:val="nil"/>
+              <w:bottom w:val="nil"/>
+              <w:right w:val="nil"/>
+            </w:tcBorders>
+            <w:shd w:val="clear" w:color="auto" w:fill="auto"/>
+            <w:noWrap/>
+            <w:vAlign w:val="bottom"/>
+            <w:hideMark/>
+          </w:tcPr>
+          <w:p>
+            <w:pPr>
+              <w:jc w:val="center"/>
+              <w:rPr>
+                <w:rFonts w:ascii="Calibri" w:eastAsia="Times New Roman" w:hAnsi="Calibri" w:cs="Calibri"/>
+                <w:color w:val="000000"/>
+                <w:kern w:val="0"/>
+                <w:lang w:eastAsia="en-GB"/>
+                <w14:ligatures w14:val="none"/>
+              </w:rPr>
+            </w:pPr>
+            <w:r>
+              <w:rPr>
+                <w:rFonts w:ascii="Calibri" w:eastAsia="Times New Roman" w:hAnsi="Calibri" w:cs="Calibri"/>
+                <w:color w:val="000000"/>
+                <w:kern w:val="0"/>
+                <w:lang w:eastAsia="en-GB"/>
+                <w14:ligatures w14:val="none"/>
+              </w:rPr>
+              <w:t>1,00</w:t>
+            </w:r>
+          </w:p>
+        </w:tc>
+        <w:tc>
+          <w:tcPr>
+            <w:tcW w:w="625" w:type="pct"/>
+            <w:tcBorders>
+              <w:top w:val="nil"/>
+              <w:left w:val="nil"/>
+              <w:bottom w:val="nil"/>
+              <w:right w:val="nil"/>
+            </w:tcBorders>
+            <w:shd w:val="clear" w:color="auto" w:fill="auto"/>
+            <w:noWrap/>
+            <w:vAlign w:val="bottom"/>
+            <w:hideMark/>
+          </w:tcPr>
+          <w:p>
+            <w:pPr>
+              <w:jc w:val="center"/>
+              <w:rPr>
+                <w:rFonts w:ascii="Calibri" w:eastAsia="Times New Roman" w:hAnsi="Calibri" w:cs="Calibri"/>
+                <w:color w:val="000000"/>
+                <w:kern w:val="0"/>
+                <w:lang w:eastAsia="en-GB"/>
+                <w14:ligatures w14:val="none"/>
+              </w:rPr>
+            </w:pPr>
+            <w:r>
+              <w:rPr>
+                <w:rFonts w:ascii="Calibri" w:eastAsia="Times New Roman" w:hAnsi="Calibri" w:cs="Calibri"/>
+                <w:color w:val="000000"/>
+                <w:kern w:val="0"/>
+                <w:lang w:eastAsia="en-GB"/>
+                <w14:ligatures w14:val="none"/>
+              </w:rPr>
+              <w:t>0,00</w:t>
+            </w:r>
+          </w:p>
+        </w:tc>
+        <w:tc>
+          <w:tcPr>
+            <w:tcW w:w="625" w:type="pct"/>
+            <w:tcBorders>
+              <w:top w:val="nil"/>
+              <w:left w:val="nil"/>
+              <w:bottom w:val="nil"/>
+              <w:right w:val="nil"/>
+            </w:tcBorders>
+            <w:shd w:val="clear" w:color="auto" w:fill="auto"/>
+            <w:noWrap/>
+            <w:vAlign w:val="bottom"/>
+            <w:hideMark/>
+          </w:tcPr>
+          <w:p>
+            <w:pPr>
+              <w:jc w:val="center"/>
+              <w:rPr>
+                <w:rFonts w:ascii="Calibri" w:eastAsia="Times New Roman" w:hAnsi="Calibri" w:cs="Calibri"/>
+                <w:color w:val="000000"/>
+                <w:kern w:val="0"/>
+                <w:lang w:eastAsia="en-GB"/>
+                <w14:ligatures w14:val="none"/>
+              </w:rPr>
+            </w:pPr>
+            <w:r>
+              <w:rPr>
+                <w:rFonts w:ascii="Calibri" w:eastAsia="Times New Roman" w:hAnsi="Calibri" w:cs="Calibri"/>
+                <w:color w:val="000000"/>
+                <w:kern w:val="0"/>
+                <w:lang w:eastAsia="en-GB"/>
+                <w14:ligatures w14:val="none"/>
+              </w:rPr>
+              <w:t>0,17</w:t>
+            </w:r>
+          </w:p>
+        </w:tc>
+        <w:tc>
+          <w:tcPr>
+            <w:tcW w:w="625" w:type="pct"/>
+            <w:tcBorders>
+              <w:top w:val="nil"/>
+              <w:left w:val="nil"/>
+              <w:bottom w:val="nil"/>
+              <w:right w:val="nil"/>
+            </w:tcBorders>
+            <w:shd w:val="clear" w:color="auto" w:fill="auto"/>
+            <w:noWrap/>
+            <w:vAlign w:val="bottom"/>
+            <w:hideMark/>
+          </w:tcPr>
+          <w:p>
+            <w:pPr>
+              <w:jc w:val="center"/>
+              <w:rPr>
+                <w:rFonts w:ascii="Calibri" w:eastAsia="Times New Roman" w:hAnsi="Calibri" w:cs="Calibri"/>
+                <w:color w:val="000000"/>
+                <w:kern w:val="0"/>
+                <w:lang w:eastAsia="en-GB"/>
+                <w14:ligatures w14:val="none"/>
+              </w:rPr>
+            </w:pPr>
+            <w:r>
+              <w:rPr>
+                <w:rFonts w:ascii="Calibri" w:eastAsia="Times New Roman" w:hAnsi="Calibri" w:cs="Calibri"/>
+                <w:color w:val="000000"/>
+                <w:kern w:val="0"/>
+                <w:lang w:eastAsia="en-GB"/>
+                <w14:ligatures w14:val="none"/>
+              </w:rPr>
+              <w:t>0,00</w:t>
+            </w:r>
+          </w:p>
+        </w:tc>
+        <w:tc>
+          <w:tcPr>
+            <w:tcW w:w="625" w:type="pct"/>
+            <w:tcBorders>
+              <w:top w:val="nil"/>
+              <w:left w:val="nil"/>
+              <w:bottom w:val="nil"/>
+              <w:right w:val="nil"/>
+            </w:tcBorders>
+            <w:shd w:val="clear" w:color="auto" w:fill="auto"/>
+            <w:noWrap/>
+            <w:vAlign w:val="bottom"/>
+            <w:hideMark/>
+          </w:tcPr>
+          <w:p>
+            <w:pPr>
+              <w:jc w:val="center"/>
+              <w:rPr>
+                <w:rFonts w:ascii="Calibri" w:eastAsia="Times New Roman" w:hAnsi="Calibri" w:cs="Calibri"/>
+                <w:color w:val="000000"/>
+                <w:kern w:val="0"/>
+                <w:lang w:eastAsia="en-GB"/>
+                <w14:ligatures w14:val="none"/>
+              </w:rPr>
+            </w:pPr>
+            <w:r>
+              <w:rPr>
+                <w:rFonts w:ascii="Calibri" w:eastAsia="Times New Roman" w:hAnsi="Calibri" w:cs="Calibri"/>
+                <w:color w:val="000000"/>
+                <w:kern w:val="0"/>
+                <w:lang w:eastAsia="en-GB"/>
+                <w14:ligatures w14:val="none"/>
+              </w:rPr>
+              <w:t>0,00</w:t>
+            </w:r>
+          </w:p>
+        </w:tc>
+        <w:tc>
+          <w:tcPr>
+            <w:tcW w:w="625" w:type="pct"/>
+            <w:tcBorders>
+              <w:top w:val="nil"/>
+              <w:left w:val="nil"/>
+              <w:bottom w:val="nil"/>
+              <w:right w:val="nil"/>
+            </w:tcBorders>
+            <w:shd w:val="clear" w:color="auto" w:fill="auto"/>
+            <w:noWrap/>
+            <w:vAlign w:val="bottom"/>
+            <w:hideMark/>
+          </w:tcPr>
+          <w:p>
+            <w:pPr>
+              <w:jc w:val="center"/>
+              <w:rPr>
+                <w:rFonts w:ascii="Calibri" w:eastAsia="Times New Roman" w:hAnsi="Calibri" w:cs="Calibri"/>
+                <w:color w:val="000000"/>
+                <w:kern w:val="0"/>
+                <w:lang w:eastAsia="en-GB"/>
+                <w14:ligatures w14:val="none"/>
+              </w:rPr>
+            </w:pPr>
+            <w:r>
+              <w:rPr>
+                <w:rFonts w:ascii="Calibri" w:eastAsia="Times New Roman" w:hAnsi="Calibri" w:cs="Calibri"/>
+                <w:color w:val="000000"/>
+                <w:kern w:val="0"/>
+                <w:lang w:eastAsia="en-GB"/>
+                <w14:ligatures w14:val="none"/>
+              </w:rPr>
+              <w:t>0,00</w:t>
+            </w:r>
+          </w:p>
+        </w:tc>
+        <w:tc>
+          <w:tcPr>
+            <w:tcW w:w="625" w:type="pct"/>
+            <w:tcBorders>
+              <w:top w:val="nil"/>
+              <w:left w:val="nil"/>
+              <w:bottom w:val="nil"/>
+              <w:right w:val="nil"/>
+            </w:tcBorders>
+            <w:shd w:val="clear" w:color="auto" w:fill="auto"/>
+            <w:noWrap/>
+            <w:vAlign w:val="bottom"/>
+            <w:hideMark/>
+          </w:tcPr>
+          <w:p>
+            <w:pPr>
+              <w:jc w:val="center"/>
+              <w:rPr>
+                <w:rFonts w:ascii="Calibri" w:eastAsia="Times New Roman" w:hAnsi="Calibri" w:cs="Calibri"/>
+                <w:color w:val="000000"/>
+                <w:kern w:val="0"/>
+                <w:lang w:eastAsia="en-GB"/>
+                <w14:ligatures w14:val="none"/>
+              </w:rPr>
+            </w:pPr>
+            <w:r>
+              <w:rPr>
+                <w:rFonts w:ascii="Calibri" w:eastAsia="Times New Roman" w:hAnsi="Calibri" w:cs="Calibri"/>
+                <w:color w:val="000000"/>
+                <w:kern w:val="0"/>
+                <w:lang w:eastAsia="en-GB"/>
+                <w14:ligatures w14:val="none"/>
+              </w:rPr>
+              <w:t>1,00</w:t>
+            </w:r>
+          </w:p>
+        </w:tc>
+      </w:tr>
+      <w:tr>
+        <w:trPr>
+          <w:trHeight w:val="320"/>
+        </w:trPr>
+        <w:tc>
+          <w:tcPr>
+            <w:tcW w:w="625" w:type="pct"/>
+            <w:tcBorders>
+              <w:top w:val="nil"/>
+              <w:left w:val="nil"/>
+              <w:bottom w:val="nil"/>
+              <w:right w:val="nil"/>
+            </w:tcBorders>
+            <w:shd w:val="clear" w:color="auto" w:fill="auto"/>
+            <w:noWrap/>
+            <w:vAlign w:val="bottom"/>
+            <w:hideMark/>
+          </w:tcPr>
+          <w:p>
+            <w:pPr>
+              <w:jc w:val="center"/>
+              <w:rPr>
+                <w:rFonts w:ascii="Calibri" w:eastAsia="Times New Roman" w:hAnsi="Calibri" w:cs="Calibri"/>
+                <w:b/>
+                <w:bCs/>
+                <w:color w:val="000000"/>
+                <w:kern w:val="0"/>
+                <w:lang w:eastAsia="en-GB"/>
+                <w14:ligatures w14:val="none"/>
+              </w:rPr>
+            </w:pPr>
+            <w:r>
+              <w:rPr>
+                <w:rFonts w:ascii="Calibri" w:eastAsia="Times New Roman" w:hAnsi="Calibri" w:cs="Calibri"/>
+                <w:b/>
+                <w:bCs/>
+                <w:color w:val="000000"/>
+                <w:kern w:val="0"/>
+                <w:lang w:eastAsia="en-GB"/>
+                <w14:ligatures w14:val="none"/>
+              </w:rPr>
+              <w:t>25%</w:t>
+            </w:r>
+          </w:p>
+        </w:tc>
+        <w:tc>
+          <w:tcPr>
+            <w:tcW w:w="625" w:type="pct"/>
+            <w:tcBorders>
+              <w:top w:val="nil"/>
+              <w:left w:val="nil"/>
+              <w:bottom w:val="nil"/>
+              <w:right w:val="nil"/>
+            </w:tcBorders>
+            <w:shd w:val="clear" w:color="auto" w:fill="auto"/>
+            <w:noWrap/>
+            <w:vAlign w:val="bottom"/>
+            <w:hideMark/>
+          </w:tcPr>
+          <w:p>
+            <w:pPr>
+              <w:jc w:val="center"/>
+              <w:rPr>
+                <w:rFonts w:ascii="Calibri" w:eastAsia="Times New Roman" w:hAnsi="Calibri" w:cs="Calibri"/>
+                <w:color w:val="000000"/>
+                <w:kern w:val="0"/>
+                <w:lang w:eastAsia="en-GB"/>
+                <w14:ligatures w14:val="none"/>
+              </w:rPr>
+            </w:pPr>
+            <w:r>
+              <w:rPr>
+                <w:rFonts w:ascii="Calibri" w:eastAsia="Times New Roman" w:hAnsi="Calibri" w:cs="Calibri"/>
+                <w:color w:val="000000"/>
+                <w:kern w:val="0"/>
+                <w:lang w:eastAsia="en-GB"/>
+                <w14:ligatures w14:val="none"/>
+              </w:rPr>
+              <w:t>2,00</w:t>
+            </w:r>
+          </w:p>
+        </w:tc>
+        <w:tc>
+          <w:tcPr>
+            <w:tcW w:w="625" w:type="pct"/>
+            <w:tcBorders>
+              <w:top w:val="nil"/>
+              <w:left w:val="nil"/>
+              <w:bottom w:val="nil"/>
+              <w:right w:val="nil"/>
+            </w:tcBorders>
+            <w:shd w:val="clear" w:color="auto" w:fill="auto"/>
+            <w:noWrap/>
+            <w:vAlign w:val="bottom"/>
+            <w:hideMark/>
+          </w:tcPr>
+          <w:p>
+            <w:pPr>
+              <w:jc w:val="center"/>
+              <w:rPr>
+                <w:rFonts w:ascii="Calibri" w:eastAsia="Times New Roman" w:hAnsi="Calibri" w:cs="Calibri"/>
+                <w:color w:val="000000"/>
+                <w:kern w:val="0"/>
+                <w:lang w:eastAsia="en-GB"/>
+                <w14:ligatures w14:val="none"/>
+              </w:rPr>
+            </w:pPr>
+            <w:r>
+              <w:rPr>
+                <w:rFonts w:ascii="Calibri" w:eastAsia="Times New Roman" w:hAnsi="Calibri" w:cs="Calibri"/>
+                <w:color w:val="000000"/>
+                <w:kern w:val="0"/>
+                <w:lang w:eastAsia="en-GB"/>
+                <w14:ligatures w14:val="none"/>
+              </w:rPr>
+              <w:t>0,00</w:t>
+            </w:r>
+          </w:p>
+        </w:tc>
+        <w:tc>
+          <w:tcPr>
+            <w:tcW w:w="625" w:type="pct"/>
+            <w:tcBorders>
+              <w:top w:val="nil"/>
+              <w:left w:val="nil"/>
+              <w:bottom w:val="nil"/>
+              <w:right w:val="nil"/>
+            </w:tcBorders>
+            <w:shd w:val="clear" w:color="auto" w:fill="auto"/>
+            <w:noWrap/>
+            <w:vAlign w:val="bottom"/>
+            <w:hideMark/>
+          </w:tcPr>
+          <w:p>
+            <w:pPr>
+              <w:jc w:val="center"/>
+              <w:rPr>
+                <w:rFonts w:ascii="Calibri" w:eastAsia="Times New Roman" w:hAnsi="Calibri" w:cs="Calibri"/>
+                <w:color w:val="000000"/>
+                <w:kern w:val="0"/>
+                <w:lang w:eastAsia="en-GB"/>
+                <w14:ligatures w14:val="none"/>
+              </w:rPr>
+            </w:pPr>
+            <w:r>
+              <w:rPr>
+                <w:rFonts w:ascii="Calibri" w:eastAsia="Times New Roman" w:hAnsi="Calibri" w:cs="Calibri"/>
+                <w:color w:val="000000"/>
+                <w:kern w:val="0"/>
+                <w:lang w:eastAsia="en-GB"/>
+                <w14:ligatures w14:val="none"/>
+              </w:rPr>
+              <w:t>21,00</w:t>
+            </w:r>
+          </w:p>
+        </w:tc>
+        <w:tc>
+          <w:tcPr>
+            <w:tcW w:w="625" w:type="pct"/>
+            <w:tcBorders>
+              <w:top w:val="nil"/>
+              <w:left w:val="nil"/>
+              <w:bottom w:val="nil"/>
+              <w:right w:val="nil"/>
+            </w:tcBorders>
+            <w:shd w:val="clear" w:color="auto" w:fill="auto"/>
+            <w:noWrap/>
+            <w:vAlign w:val="bottom"/>
+            <w:hideMark/>
+          </w:tcPr>
+          <w:p>
+            <w:pPr>
+              <w:jc w:val="center"/>
+              <w:rPr>
+                <w:rFonts w:ascii="Calibri" w:eastAsia="Times New Roman" w:hAnsi="Calibri" w:cs="Calibri"/>
+                <w:color w:val="000000"/>
+                <w:kern w:val="0"/>
+                <w:lang w:eastAsia="en-GB"/>
+                <w14:ligatures w14:val="none"/>
+              </w:rPr>
+            </w:pPr>
+            <w:r>
+              <w:rPr>
+                <w:rFonts w:ascii="Calibri" w:eastAsia="Times New Roman" w:hAnsi="Calibri" w:cs="Calibri"/>
+                <w:color w:val="000000"/>
+                <w:kern w:val="0"/>
+                <w:lang w:eastAsia="en-GB"/>
+                <w14:ligatures w14:val="none"/>
+              </w:rPr>
+              <w:t>0,00</w:t>
+            </w:r>
+          </w:p>
+        </w:tc>
+        <w:tc>
+          <w:tcPr>
+            <w:tcW w:w="625" w:type="pct"/>
+            <w:tcBorders>
+              <w:top w:val="nil"/>
+              <w:left w:val="nil"/>
+              <w:bottom w:val="nil"/>
+              <w:right w:val="nil"/>
+            </w:tcBorders>
+            <w:shd w:val="clear" w:color="auto" w:fill="auto"/>
+            <w:noWrap/>
+            <w:vAlign w:val="bottom"/>
+            <w:hideMark/>
+          </w:tcPr>
+          <w:p>
+            <w:pPr>
+              <w:jc w:val="center"/>
+              <w:rPr>
+                <w:rFonts w:ascii="Calibri" w:eastAsia="Times New Roman" w:hAnsi="Calibri" w:cs="Calibri"/>
+                <w:color w:val="000000"/>
+                <w:kern w:val="0"/>
+                <w:lang w:eastAsia="en-GB"/>
+                <w14:ligatures w14:val="none"/>
+              </w:rPr>
+            </w:pPr>
+            <w:r>
+              <w:rPr>
+                <w:rFonts w:ascii="Calibri" w:eastAsia="Times New Roman" w:hAnsi="Calibri" w:cs="Calibri"/>
+                <w:color w:val="000000"/>
+                <w:kern w:val="0"/>
+                <w:lang w:eastAsia="en-GB"/>
+                <w14:ligatures w14:val="none"/>
+              </w:rPr>
+              <w:t>0,00</w:t>
+            </w:r>
+          </w:p>
+        </w:tc>
+        <w:tc>
+          <w:tcPr>
+            <w:tcW w:w="625" w:type="pct"/>
+            <w:tcBorders>
+              <w:top w:val="nil"/>
+              <w:left w:val="nil"/>
+              <w:bottom w:val="nil"/>
+              <w:right w:val="nil"/>
+            </w:tcBorders>
+            <w:shd w:val="clear" w:color="auto" w:fill="auto"/>
+            <w:noWrap/>
+            <w:vAlign w:val="bottom"/>
+            <w:hideMark/>
+          </w:tcPr>
+          <w:p>
+            <w:pPr>
+              <w:jc w:val="center"/>
+              <w:rPr>
+                <w:rFonts w:ascii="Calibri" w:eastAsia="Times New Roman" w:hAnsi="Calibri" w:cs="Calibri"/>
+                <w:color w:val="000000"/>
+                <w:kern w:val="0"/>
+                <w:lang w:eastAsia="en-GB"/>
+                <w14:ligatures w14:val="none"/>
+              </w:rPr>
+            </w:pPr>
+            <w:r>
+              <w:rPr>
+                <w:rFonts w:ascii="Calibri" w:eastAsia="Times New Roman" w:hAnsi="Calibri" w:cs="Calibri"/>
+                <w:color w:val="000000"/>
+                <w:kern w:val="0"/>
+                <w:lang w:eastAsia="en-GB"/>
+                <w14:ligatures w14:val="none"/>
+              </w:rPr>
+              <w:t>7,90</w:t>
+            </w:r>
+          </w:p>
+        </w:tc>
+        <w:tc>
+          <w:tcPr>
+            <w:tcW w:w="625" w:type="pct"/>
+            <w:tcBorders>
+              <w:top w:val="nil"/>
+              <w:left w:val="nil"/>
+              <w:bottom w:val="nil"/>
+              <w:right w:val="nil"/>
+            </w:tcBorders>
+            <w:shd w:val="clear" w:color="auto" w:fill="auto"/>
+            <w:noWrap/>
+            <w:vAlign w:val="bottom"/>
+            <w:hideMark/>
+          </w:tcPr>
+          <w:p>
+            <w:pPr>
+              <w:jc w:val="center"/>
+              <w:rPr>
+                <w:rFonts w:ascii="Calibri" w:eastAsia="Times New Roman" w:hAnsi="Calibri" w:cs="Calibri"/>
+                <w:color w:val="000000"/>
+                <w:kern w:val="0"/>
+                <w:lang w:eastAsia="en-GB"/>
+                <w14:ligatures w14:val="none"/>
+              </w:rPr>
+            </w:pPr>
+            <w:r>
+              <w:rPr>
+                <w:rFonts w:ascii="Calibri" w:eastAsia="Times New Roman" w:hAnsi="Calibri" w:cs="Calibri"/>
+                <w:color w:val="000000"/>
+                <w:kern w:val="0"/>
+                <w:lang w:eastAsia="en-GB"/>
+                <w14:ligatures w14:val="none"/>
+              </w:rPr>
+              <w:t>72,00</w:t>
+            </w:r>
+          </w:p>
+        </w:tc>
+      </w:tr>
+      <w:tr>
+        <w:trPr>
+          <w:trHeight w:val="320"/>
+        </w:trPr>
+        <w:tc>
+          <w:tcPr>
+            <w:tcW w:w="625" w:type="pct"/>
+            <w:tcBorders>
+              <w:top w:val="nil"/>
+              <w:left w:val="nil"/>
+              <w:bottom w:val="nil"/>
+              <w:right w:val="nil"/>
+            </w:tcBorders>
+            <w:shd w:val="clear" w:color="auto" w:fill="auto"/>
+            <w:noWrap/>
+            <w:vAlign w:val="bottom"/>
+            <w:hideMark/>
+          </w:tcPr>
+          <w:p>
+            <w:pPr>
+              <w:jc w:val="center"/>
+              <w:rPr>
+                <w:rFonts w:ascii="Calibri" w:eastAsia="Times New Roman" w:hAnsi="Calibri" w:cs="Calibri"/>
+                <w:b/>
+                <w:bCs/>
+                <w:color w:val="000000"/>
+                <w:kern w:val="0"/>
+                <w:lang w:eastAsia="en-GB"/>
+                <w14:ligatures w14:val="none"/>
+              </w:rPr>
+            </w:pPr>
+            <w:r>
+              <w:rPr>
+                <w:rFonts w:ascii="Calibri" w:eastAsia="Times New Roman" w:hAnsi="Calibri" w:cs="Calibri"/>
+                <w:b/>
+                <w:bCs/>
+                <w:color w:val="000000"/>
+                <w:kern w:val="0"/>
+                <w:lang w:eastAsia="en-GB"/>
+                <w14:ligatures w14:val="none"/>
+              </w:rPr>
+              <w:t>50%</w:t>
+            </w:r>
+          </w:p>
+        </w:tc>
+        <w:tc>
+          <w:tcPr>
+            <w:tcW w:w="625" w:type="pct"/>
+            <w:tcBorders>
+              <w:top w:val="nil"/>
+              <w:left w:val="nil"/>
+              <w:bottom w:val="nil"/>
+              <w:right w:val="nil"/>
+            </w:tcBorders>
+            <w:shd w:val="clear" w:color="auto" w:fill="auto"/>
+            <w:noWrap/>
+            <w:vAlign w:val="bottom"/>
+            <w:hideMark/>
+          </w:tcPr>
+          <w:p>
+            <w:pPr>
+              <w:jc w:val="center"/>
+              <w:rPr>
+                <w:rFonts w:ascii="Calibri" w:eastAsia="Times New Roman" w:hAnsi="Calibri" w:cs="Calibri"/>
+                <w:color w:val="000000"/>
+                <w:kern w:val="0"/>
+                <w:lang w:eastAsia="en-GB"/>
+                <w14:ligatures w14:val="none"/>
+              </w:rPr>
+            </w:pPr>
+            <w:r>
+              <w:rPr>
+                <w:rFonts w:ascii="Calibri" w:eastAsia="Times New Roman" w:hAnsi="Calibri" w:cs="Calibri"/>
+                <w:color w:val="000000"/>
+                <w:kern w:val="0"/>
+                <w:lang w:eastAsia="en-GB"/>
+                <w14:ligatures w14:val="none"/>
+              </w:rPr>
+              <w:t>3,00</w:t>
+            </w:r>
+          </w:p>
+        </w:tc>
+        <w:tc>
+          <w:tcPr>
+            <w:tcW w:w="625" w:type="pct"/>
+            <w:tcBorders>
+              <w:top w:val="nil"/>
+              <w:left w:val="nil"/>
+              <w:bottom w:val="nil"/>
+              <w:right w:val="nil"/>
+            </w:tcBorders>
+            <w:shd w:val="clear" w:color="auto" w:fill="auto"/>
+            <w:noWrap/>
+            <w:vAlign w:val="bottom"/>
+            <w:hideMark/>
+          </w:tcPr>
+          <w:p>
+            <w:pPr>
+              <w:jc w:val="center"/>
+              <w:rPr>
+                <w:rFonts w:ascii="Calibri" w:eastAsia="Times New Roman" w:hAnsi="Calibri" w:cs="Calibri"/>
+                <w:color w:val="000000"/>
+                <w:kern w:val="0"/>
+                <w:lang w:eastAsia="en-GB"/>
+                <w14:ligatures w14:val="none"/>
+              </w:rPr>
+            </w:pPr>
+            <w:r>
+              <w:rPr>
+                <w:rFonts w:ascii="Calibri" w:eastAsia="Times New Roman" w:hAnsi="Calibri" w:cs="Calibri"/>
+                <w:color w:val="000000"/>
+                <w:kern w:val="0"/>
+                <w:lang w:eastAsia="en-GB"/>
+                <w14:ligatures w14:val="none"/>
+              </w:rPr>
+              <w:t>0,00</w:t>
+            </w:r>
+          </w:p>
+        </w:tc>
+        <w:tc>
+          <w:tcPr>
+            <w:tcW w:w="625" w:type="pct"/>
+            <w:tcBorders>
+              <w:top w:val="nil"/>
+              <w:left w:val="nil"/>
+              <w:bottom w:val="nil"/>
+              <w:right w:val="nil"/>
+            </w:tcBorders>
+            <w:shd w:val="clear" w:color="auto" w:fill="auto"/>
+            <w:noWrap/>
+            <w:vAlign w:val="bottom"/>
+            <w:hideMark/>
+          </w:tcPr>
+          <w:p>
+            <w:pPr>
+              <w:jc w:val="center"/>
+              <w:rPr>
+                <w:rFonts w:ascii="Calibri" w:eastAsia="Times New Roman" w:hAnsi="Calibri" w:cs="Calibri"/>
+                <w:color w:val="000000"/>
+                <w:kern w:val="0"/>
+                <w:lang w:eastAsia="en-GB"/>
+                <w14:ligatures w14:val="none"/>
+              </w:rPr>
+            </w:pPr>
+            <w:r>
+              <w:rPr>
+                <w:rFonts w:ascii="Calibri" w:eastAsia="Times New Roman" w:hAnsi="Calibri" w:cs="Calibri"/>
+                <w:color w:val="000000"/>
+                <w:kern w:val="0"/>
+                <w:lang w:eastAsia="en-GB"/>
+                <w14:ligatures w14:val="none"/>
+              </w:rPr>
+              <w:t>28,00</w:t>
+            </w:r>
+          </w:p>
+        </w:tc>
+        <w:tc>
+          <w:tcPr>
+            <w:tcW w:w="625" w:type="pct"/>
+            <w:tcBorders>
+              <w:top w:val="nil"/>
+              <w:left w:val="nil"/>
+              <w:bottom w:val="nil"/>
+              <w:right w:val="nil"/>
+            </w:tcBorders>
+            <w:shd w:val="clear" w:color="auto" w:fill="auto"/>
+            <w:noWrap/>
+            <w:vAlign w:val="bottom"/>
+            <w:hideMark/>
+          </w:tcPr>
+          <w:p>
+            <w:pPr>
+              <w:jc w:val="center"/>
+              <w:rPr>
+                <w:rFonts w:ascii="Calibri" w:eastAsia="Times New Roman" w:hAnsi="Calibri" w:cs="Calibri"/>
+                <w:color w:val="000000"/>
+                <w:kern w:val="0"/>
+                <w:lang w:eastAsia="en-GB"/>
+                <w14:ligatures w14:val="none"/>
+              </w:rPr>
+            </w:pPr>
+            <w:r>
+              <w:rPr>
+                <w:rFonts w:ascii="Calibri" w:eastAsia="Times New Roman" w:hAnsi="Calibri" w:cs="Calibri"/>
+                <w:color w:val="000000"/>
+                <w:kern w:val="0"/>
+                <w:lang w:eastAsia="en-GB"/>
+                <w14:ligatures w14:val="none"/>
+              </w:rPr>
+              <w:t>0,00</w:t>
+            </w:r>
+          </w:p>
+        </w:tc>
+        <w:tc>
+          <w:tcPr>
+            <w:tcW w:w="625" w:type="pct"/>
+            <w:tcBorders>
+              <w:top w:val="nil"/>
+              <w:left w:val="nil"/>
+              <w:bottom w:val="nil"/>
+              <w:right w:val="nil"/>
+            </w:tcBorders>
+            <w:shd w:val="clear" w:color="auto" w:fill="auto"/>
+            <w:noWrap/>
+            <w:vAlign w:val="bottom"/>
+            <w:hideMark/>
+          </w:tcPr>
+          <w:p>
+            <w:pPr>
+              <w:jc w:val="center"/>
+              <w:rPr>
+                <w:rFonts w:ascii="Calibri" w:eastAsia="Times New Roman" w:hAnsi="Calibri" w:cs="Calibri"/>
+                <w:color w:val="000000"/>
+                <w:kern w:val="0"/>
+                <w:lang w:eastAsia="en-GB"/>
+                <w14:ligatures w14:val="none"/>
+              </w:rPr>
+            </w:pPr>
+            <w:r>
+              <w:rPr>
+                <w:rFonts w:ascii="Calibri" w:eastAsia="Times New Roman" w:hAnsi="Calibri" w:cs="Calibri"/>
+                <w:color w:val="000000"/>
+                <w:kern w:val="0"/>
+                <w:lang w:eastAsia="en-GB"/>
+                <w14:ligatures w14:val="none"/>
+              </w:rPr>
+              <w:t>0,00</w:t>
+            </w:r>
+          </w:p>
+        </w:tc>
+        <w:tc>
+          <w:tcPr>
+            <w:tcW w:w="625" w:type="pct"/>
+            <w:tcBorders>
+              <w:top w:val="nil"/>
+              <w:left w:val="nil"/>
+              <w:bottom w:val="nil"/>
+              <w:right w:val="nil"/>
+            </w:tcBorders>
+            <w:shd w:val="clear" w:color="auto" w:fill="auto"/>
+            <w:noWrap/>
+            <w:vAlign w:val="bottom"/>
+            <w:hideMark/>
+          </w:tcPr>
+          <w:p>
+            <w:pPr>
+              <w:jc w:val="center"/>
+              <w:rPr>
+                <w:rFonts w:ascii="Calibri" w:eastAsia="Times New Roman" w:hAnsi="Calibri" w:cs="Calibri"/>
+                <w:color w:val="000000"/>
+                <w:kern w:val="0"/>
+                <w:lang w:eastAsia="en-GB"/>
+                <w14:ligatures w14:val="none"/>
+              </w:rPr>
+            </w:pPr>
+            <w:r>
+              <w:rPr>
+                <w:rFonts w:ascii="Calibri" w:eastAsia="Times New Roman" w:hAnsi="Calibri" w:cs="Calibri"/>
+                <w:color w:val="000000"/>
+                <w:kern w:val="0"/>
+                <w:lang w:eastAsia="en-GB"/>
+                <w14:ligatures w14:val="none"/>
+              </w:rPr>
+              <w:t>14,45</w:t>
+            </w:r>
+          </w:p>
+        </w:tc>
+        <w:tc>
+          <w:tcPr>
+            <w:tcW w:w="625" w:type="pct"/>
+            <w:tcBorders>
+              <w:top w:val="nil"/>
+              <w:left w:val="nil"/>
+              <w:bottom w:val="nil"/>
+              <w:right w:val="nil"/>
+            </w:tcBorders>
+            <w:shd w:val="clear" w:color="auto" w:fill="auto"/>
+            <w:noWrap/>
+            <w:vAlign w:val="bottom"/>
+            <w:hideMark/>
+          </w:tcPr>
+          <w:p>
+            <w:pPr>
+              <w:jc w:val="center"/>
+              <w:rPr>
+                <w:rFonts w:ascii="Calibri" w:eastAsia="Times New Roman" w:hAnsi="Calibri" w:cs="Calibri"/>
+                <w:color w:val="000000"/>
+                <w:kern w:val="0"/>
+                <w:lang w:eastAsia="en-GB"/>
+                <w14:ligatures w14:val="none"/>
+              </w:rPr>
+            </w:pPr>
+            <w:r>
+              <w:rPr>
+                <w:rFonts w:ascii="Calibri" w:eastAsia="Times New Roman" w:hAnsi="Calibri" w:cs="Calibri"/>
+                <w:color w:val="000000"/>
+                <w:kern w:val="0"/>
+                <w:lang w:eastAsia="en-GB"/>
+                <w14:ligatures w14:val="none"/>
+              </w:rPr>
+              <w:t>155,00</w:t>
+            </w:r>
+          </w:p>
+        </w:tc>
+      </w:tr>
+      <w:tr>
+        <w:trPr>
+          <w:trHeight w:val="320"/>
+        </w:trPr>
+        <w:tc>
+          <w:tcPr>
+            <w:tcW w:w="625" w:type="pct"/>
+            <w:tcBorders>
+              <w:top w:val="nil"/>
+              <w:left w:val="nil"/>
+              <w:bottom w:val="nil"/>
+              <w:right w:val="nil"/>
+            </w:tcBorders>
+            <w:shd w:val="clear" w:color="auto" w:fill="auto"/>
+            <w:noWrap/>
+            <w:vAlign w:val="bottom"/>
+            <w:hideMark/>
+          </w:tcPr>
+          <w:p>
+            <w:pPr>
+              <w:jc w:val="center"/>
+              <w:rPr>
+                <w:rFonts w:ascii="Calibri" w:eastAsia="Times New Roman" w:hAnsi="Calibri" w:cs="Calibri"/>
+                <w:b/>
+                <w:bCs/>
+                <w:color w:val="000000"/>
+                <w:kern w:val="0"/>
+                <w:lang w:eastAsia="en-GB"/>
+                <w14:ligatures w14:val="none"/>
+              </w:rPr>
+            </w:pPr>
+            <w:r>
+              <w:rPr>
+                <w:rFonts w:ascii="Calibri" w:eastAsia="Times New Roman" w:hAnsi="Calibri" w:cs="Calibri"/>
+                <w:b/>
+                <w:bCs/>
+                <w:color w:val="000000"/>
+                <w:kern w:val="0"/>
+                <w:lang w:eastAsia="en-GB"/>
+                <w14:ligatures w14:val="none"/>
+              </w:rPr>
+              <w:t>75%</w:t>
+            </w:r>
+          </w:p>
+        </w:tc>
+        <w:tc>
+          <w:tcPr>
+            <w:tcW w:w="625" w:type="pct"/>
+            <w:tcBorders>
+              <w:top w:val="nil"/>
+              <w:left w:val="nil"/>
+              <w:bottom w:val="nil"/>
+              <w:right w:val="nil"/>
+            </w:tcBorders>
+            <w:shd w:val="clear" w:color="auto" w:fill="auto"/>
+            <w:noWrap/>
+            <w:vAlign w:val="bottom"/>
+            <w:hideMark/>
+          </w:tcPr>
+          <w:p>
+            <w:pPr>
+              <w:jc w:val="center"/>
+              <w:rPr>
+                <w:rFonts w:ascii="Calibri" w:eastAsia="Times New Roman" w:hAnsi="Calibri" w:cs="Calibri"/>
+                <w:color w:val="000000"/>
+                <w:kern w:val="0"/>
+                <w:lang w:eastAsia="en-GB"/>
+                <w14:ligatures w14:val="none"/>
+              </w:rPr>
+            </w:pPr>
+            <w:r>
+              <w:rPr>
+                <w:rFonts w:ascii="Calibri" w:eastAsia="Times New Roman" w:hAnsi="Calibri" w:cs="Calibri"/>
+                <w:color w:val="000000"/>
+                <w:kern w:val="0"/>
+                <w:lang w:eastAsia="en-GB"/>
+                <w14:ligatures w14:val="none"/>
+              </w:rPr>
+              <w:t>3,00</w:t>
+            </w:r>
+          </w:p>
+        </w:tc>
+        <w:tc>
+          <w:tcPr>
+            <w:tcW w:w="625" w:type="pct"/>
+            <w:tcBorders>
+              <w:top w:val="nil"/>
+              <w:left w:val="nil"/>
+              <w:bottom w:val="nil"/>
+              <w:right w:val="nil"/>
+            </w:tcBorders>
+            <w:shd w:val="clear" w:color="auto" w:fill="auto"/>
+            <w:noWrap/>
+            <w:vAlign w:val="bottom"/>
+            <w:hideMark/>
+          </w:tcPr>
+          <w:p>
+            <w:pPr>
+              <w:jc w:val="center"/>
+              <w:rPr>
+                <w:rFonts w:ascii="Calibri" w:eastAsia="Times New Roman" w:hAnsi="Calibri" w:cs="Calibri"/>
+                <w:color w:val="000000"/>
+                <w:kern w:val="0"/>
+                <w:lang w:eastAsia="en-GB"/>
+                <w14:ligatures w14:val="none"/>
+              </w:rPr>
+            </w:pPr>
+            <w:r>
+              <w:rPr>
+                <w:rFonts w:ascii="Calibri" w:eastAsia="Times New Roman" w:hAnsi="Calibri" w:cs="Calibri"/>
+                <w:color w:val="000000"/>
+                <w:kern w:val="0"/>
+                <w:lang w:eastAsia="en-GB"/>
+                <w14:ligatures w14:val="none"/>
+              </w:rPr>
+              <w:t>1,00</w:t>
+            </w:r>
+          </w:p>
+        </w:tc>
+        <w:tc>
+          <w:tcPr>
+            <w:tcW w:w="625" w:type="pct"/>
+            <w:tcBorders>
+              <w:top w:val="nil"/>
+              <w:left w:val="nil"/>
+              <w:bottom w:val="nil"/>
+              <w:right w:val="nil"/>
+            </w:tcBorders>
+            <w:shd w:val="clear" w:color="auto" w:fill="auto"/>
+            <w:noWrap/>
+            <w:vAlign w:val="bottom"/>
+            <w:hideMark/>
+          </w:tcPr>
+          <w:p>
+            <w:pPr>
+              <w:jc w:val="center"/>
+              <w:rPr>
+                <w:rFonts w:ascii="Calibri" w:eastAsia="Times New Roman" w:hAnsi="Calibri" w:cs="Calibri"/>
+                <w:color w:val="000000"/>
+                <w:kern w:val="0"/>
+                <w:lang w:eastAsia="en-GB"/>
+                <w14:ligatures w14:val="none"/>
+              </w:rPr>
+            </w:pPr>
+            <w:r>
+              <w:rPr>
+                <w:rFonts w:ascii="Calibri" w:eastAsia="Times New Roman" w:hAnsi="Calibri" w:cs="Calibri"/>
+                <w:color w:val="000000"/>
+                <w:kern w:val="0"/>
+                <w:lang w:eastAsia="en-GB"/>
+                <w14:ligatures w14:val="none"/>
+              </w:rPr>
+              <w:t>39,00</w:t>
+            </w:r>
+          </w:p>
+        </w:tc>
+        <w:tc>
+          <w:tcPr>
+            <w:tcW w:w="625" w:type="pct"/>
+            <w:tcBorders>
+              <w:top w:val="nil"/>
+              <w:left w:val="nil"/>
+              <w:bottom w:val="nil"/>
+              <w:right w:val="nil"/>
+            </w:tcBorders>
+            <w:shd w:val="clear" w:color="auto" w:fill="auto"/>
+            <w:noWrap/>
+            <w:vAlign w:val="bottom"/>
+            <w:hideMark/>
+          </w:tcPr>
+          <w:p>
+            <w:pPr>
+              <w:jc w:val="center"/>
+              <w:rPr>
+                <w:rFonts w:ascii="Calibri" w:eastAsia="Times New Roman" w:hAnsi="Calibri" w:cs="Calibri"/>
+                <w:color w:val="000000"/>
+                <w:kern w:val="0"/>
+                <w:lang w:eastAsia="en-GB"/>
+                <w14:ligatures w14:val="none"/>
+              </w:rPr>
+            </w:pPr>
+            <w:r>
+              <w:rPr>
+                <w:rFonts w:ascii="Calibri" w:eastAsia="Times New Roman" w:hAnsi="Calibri" w:cs="Calibri"/>
+                <w:color w:val="000000"/>
+                <w:kern w:val="0"/>
+                <w:lang w:eastAsia="en-GB"/>
+                <w14:ligatures w14:val="none"/>
+              </w:rPr>
+              <w:t>1,00</w:t>
+            </w:r>
+          </w:p>
+        </w:tc>
+        <w:tc>
+          <w:tcPr>
+            <w:tcW w:w="625" w:type="pct"/>
+            <w:tcBorders>
+              <w:top w:val="nil"/>
+              <w:left w:val="nil"/>
+              <w:bottom w:val="nil"/>
+              <w:right w:val="nil"/>
+            </w:tcBorders>
+            <w:shd w:val="clear" w:color="auto" w:fill="auto"/>
+            <w:noWrap/>
+            <w:vAlign w:val="bottom"/>
+            <w:hideMark/>
+          </w:tcPr>
+          <w:p>
+            <w:pPr>
+              <w:jc w:val="center"/>
+              <w:rPr>
+                <w:rFonts w:ascii="Calibri" w:eastAsia="Times New Roman" w:hAnsi="Calibri" w:cs="Calibri"/>
+                <w:color w:val="000000"/>
+                <w:kern w:val="0"/>
+                <w:lang w:eastAsia="en-GB"/>
+                <w14:ligatures w14:val="none"/>
+              </w:rPr>
+            </w:pPr>
+            <w:r>
+              <w:rPr>
+                <w:rFonts w:ascii="Calibri" w:eastAsia="Times New Roman" w:hAnsi="Calibri" w:cs="Calibri"/>
+                <w:color w:val="000000"/>
+                <w:kern w:val="0"/>
+                <w:lang w:eastAsia="en-GB"/>
+                <w14:ligatures w14:val="none"/>
+              </w:rPr>
+              <w:t>0,00</w:t>
+            </w:r>
+          </w:p>
+        </w:tc>
+        <w:tc>
+          <w:tcPr>
+            <w:tcW w:w="625" w:type="pct"/>
+            <w:tcBorders>
+              <w:top w:val="nil"/>
+              <w:left w:val="nil"/>
+              <w:bottom w:val="nil"/>
+              <w:right w:val="nil"/>
+            </w:tcBorders>
+            <w:shd w:val="clear" w:color="auto" w:fill="auto"/>
+            <w:noWrap/>
+            <w:vAlign w:val="bottom"/>
+            <w:hideMark/>
+          </w:tcPr>
+          <w:p>
+            <w:pPr>
+              <w:jc w:val="center"/>
+              <w:rPr>
+                <w:rFonts w:ascii="Calibri" w:eastAsia="Times New Roman" w:hAnsi="Calibri" w:cs="Calibri"/>
+                <w:color w:val="000000"/>
+                <w:kern w:val="0"/>
+                <w:lang w:eastAsia="en-GB"/>
+                <w14:ligatures w14:val="none"/>
+              </w:rPr>
+            </w:pPr>
+            <w:r>
+              <w:rPr>
+                <w:rFonts w:ascii="Calibri" w:eastAsia="Times New Roman" w:hAnsi="Calibri" w:cs="Calibri"/>
+                <w:color w:val="000000"/>
+                <w:kern w:val="0"/>
+                <w:lang w:eastAsia="en-GB"/>
+                <w14:ligatures w14:val="none"/>
+              </w:rPr>
+              <w:t>31,28</w:t>
+            </w:r>
+          </w:p>
+        </w:tc>
+        <w:tc>
+          <w:tcPr>
+            <w:tcW w:w="625" w:type="pct"/>
+            <w:tcBorders>
+              <w:top w:val="nil"/>
+              <w:left w:val="nil"/>
+              <w:bottom w:val="nil"/>
+              <w:right w:val="nil"/>
+            </w:tcBorders>
+            <w:shd w:val="clear" w:color="auto" w:fill="auto"/>
+            <w:noWrap/>
+            <w:vAlign w:val="bottom"/>
+            <w:hideMark/>
+          </w:tcPr>
+          <w:p>
+            <w:pPr>
+              <w:jc w:val="center"/>
+              <w:rPr>
+                <w:rFonts w:ascii="Calibri" w:eastAsia="Times New Roman" w:hAnsi="Calibri" w:cs="Calibri"/>
+                <w:color w:val="000000"/>
+                <w:kern w:val="0"/>
+                <w:lang w:eastAsia="en-GB"/>
+                <w14:ligatures w14:val="none"/>
+              </w:rPr>
+            </w:pPr>
+            <w:r>
+              <w:rPr>
+                <w:rFonts w:ascii="Calibri" w:eastAsia="Times New Roman" w:hAnsi="Calibri" w:cs="Calibri"/>
+                <w:color w:val="000000"/>
+                <w:kern w:val="0"/>
+                <w:lang w:eastAsia="en-GB"/>
+                <w14:ligatures w14:val="none"/>
+              </w:rPr>
+              <w:t>256,00</w:t>
+            </w:r>
+          </w:p>
+        </w:tc>
+      </w:tr>
+      <w:tr>
+        <w:trPr>
+          <w:trHeight w:val="320"/>
+        </w:trPr>
+        <w:tc>
+          <w:tcPr>
+            <w:tcW w:w="625" w:type="pct"/>
+            <w:tcBorders>
+              <w:top w:val="nil"/>
+              <w:left w:val="nil"/>
+              <w:bottom w:val="single" w:sz="4" w:space="0" w:color="000000"/>
+              <w:right w:val="nil"/>
+            </w:tcBorders>
+            <w:shd w:val="clear" w:color="auto" w:fill="auto"/>
+            <w:noWrap/>
+            <w:vAlign w:val="bottom"/>
+            <w:hideMark/>
+          </w:tcPr>
+          <w:p>
+            <w:pPr>
+              <w:jc w:val="center"/>
+              <w:rPr>
+                <w:rFonts w:ascii="Calibri" w:eastAsia="Times New Roman" w:hAnsi="Calibri" w:cs="Calibri"/>
+                <w:b/>
+                <w:bCs/>
+                <w:color w:val="000000"/>
+                <w:kern w:val="0"/>
+                <w:lang w:eastAsia="en-GB"/>
+                <w14:ligatures w14:val="none"/>
+              </w:rPr>
+            </w:pPr>
+            <w:r>
+              <w:rPr>
+                <w:rFonts w:ascii="Calibri" w:eastAsia="Times New Roman" w:hAnsi="Calibri" w:cs="Calibri"/>
+                <w:b/>
+                <w:bCs/>
+                <w:color w:val="000000"/>
+                <w:kern w:val="0"/>
+                <w:lang w:eastAsia="en-GB"/>
+                <w14:ligatures w14:val="none"/>
+              </w:rPr>
+              <w:t>max</w:t>
+            </w:r>
+          </w:p>
+        </w:tc>
+        <w:tc>
+          <w:tcPr>
+            <w:tcW w:w="625" w:type="pct"/>
+            <w:tcBorders>
+              <w:top w:val="nil"/>
+              <w:left w:val="nil"/>
+              <w:bottom w:val="single" w:sz="4" w:space="0" w:color="000000"/>
+              <w:right w:val="nil"/>
+            </w:tcBorders>
+            <w:shd w:val="clear" w:color="auto" w:fill="auto"/>
+            <w:noWrap/>
+            <w:vAlign w:val="bottom"/>
+            <w:hideMark/>
+          </w:tcPr>
+          <w:p>
+            <w:pPr>
+              <w:jc w:val="center"/>
+              <w:rPr>
+                <w:rFonts w:ascii="Calibri" w:eastAsia="Times New Roman" w:hAnsi="Calibri" w:cs="Calibri"/>
+                <w:color w:val="000000"/>
+                <w:kern w:val="0"/>
+                <w:lang w:eastAsia="en-GB"/>
+                <w14:ligatures w14:val="none"/>
+              </w:rPr>
+            </w:pPr>
+            <w:r>
+              <w:rPr>
+                <w:rFonts w:ascii="Calibri" w:eastAsia="Times New Roman" w:hAnsi="Calibri" w:cs="Calibri"/>
+                <w:color w:val="000000"/>
+                <w:kern w:val="0"/>
+                <w:lang w:eastAsia="en-GB"/>
+                <w14:ligatures w14:val="none"/>
+              </w:rPr>
+              <w:t>3,00</w:t>
+            </w:r>
+          </w:p>
+        </w:tc>
+        <w:tc>
+          <w:tcPr>
+            <w:tcW w:w="625" w:type="pct"/>
+            <w:tcBorders>
+              <w:top w:val="nil"/>
+              <w:left w:val="nil"/>
+              <w:bottom w:val="single" w:sz="4" w:space="0" w:color="000000"/>
+              <w:right w:val="nil"/>
+            </w:tcBorders>
+            <w:shd w:val="clear" w:color="auto" w:fill="auto"/>
+            <w:noWrap/>
+            <w:vAlign w:val="bottom"/>
+            <w:hideMark/>
+          </w:tcPr>
+          <w:p>
+            <w:pPr>
+              <w:jc w:val="center"/>
+              <w:rPr>
+                <w:rFonts w:ascii="Calibri" w:eastAsia="Times New Roman" w:hAnsi="Calibri" w:cs="Calibri"/>
+                <w:color w:val="000000"/>
+                <w:kern w:val="0"/>
+                <w:lang w:eastAsia="en-GB"/>
+                <w14:ligatures w14:val="none"/>
+              </w:rPr>
+            </w:pPr>
+            <w:r>
+              <w:rPr>
+                <w:rFonts w:ascii="Calibri" w:eastAsia="Times New Roman" w:hAnsi="Calibri" w:cs="Calibri"/>
+                <w:color w:val="000000"/>
+                <w:kern w:val="0"/>
+                <w:lang w:eastAsia="en-GB"/>
+                <w14:ligatures w14:val="none"/>
+              </w:rPr>
+              <w:t>1,00</w:t>
+            </w:r>
+          </w:p>
+        </w:tc>
+        <w:tc>
+          <w:tcPr>
+            <w:tcW w:w="625" w:type="pct"/>
+            <w:tcBorders>
+              <w:top w:val="nil"/>
+              <w:left w:val="nil"/>
+              <w:bottom w:val="single" w:sz="4" w:space="0" w:color="000000"/>
+              <w:right w:val="nil"/>
+            </w:tcBorders>
+            <w:shd w:val="clear" w:color="auto" w:fill="auto"/>
+            <w:noWrap/>
+            <w:vAlign w:val="bottom"/>
+            <w:hideMark/>
+          </w:tcPr>
+          <w:p>
+            <w:pPr>
+              <w:jc w:val="center"/>
+              <w:rPr>
+                <w:rFonts w:ascii="Calibri" w:eastAsia="Times New Roman" w:hAnsi="Calibri" w:cs="Calibri"/>
+                <w:color w:val="000000"/>
+                <w:kern w:val="0"/>
+                <w:lang w:eastAsia="en-GB"/>
+                <w14:ligatures w14:val="none"/>
+              </w:rPr>
+            </w:pPr>
+            <w:r>
+              <w:rPr>
+                <w:rFonts w:ascii="Calibri" w:eastAsia="Times New Roman" w:hAnsi="Calibri" w:cs="Calibri"/>
+                <w:color w:val="000000"/>
+                <w:kern w:val="0"/>
+                <w:lang w:eastAsia="en-GB"/>
+                <w14:ligatures w14:val="none"/>
+              </w:rPr>
+              <w:t>80,00</w:t>
+            </w:r>
+          </w:p>
+        </w:tc>
+        <w:tc>
+          <w:tcPr>
+            <w:tcW w:w="625" w:type="pct"/>
+            <w:tcBorders>
+              <w:top w:val="nil"/>
+              <w:left w:val="nil"/>
+              <w:bottom w:val="single" w:sz="4" w:space="0" w:color="000000"/>
+              <w:right w:val="nil"/>
+            </w:tcBorders>
+            <w:shd w:val="clear" w:color="auto" w:fill="auto"/>
+            <w:noWrap/>
+            <w:vAlign w:val="bottom"/>
+            <w:hideMark/>
+          </w:tcPr>
+          <w:p>
+            <w:pPr>
+              <w:jc w:val="center"/>
+              <w:rPr>
+                <w:rFonts w:ascii="Calibri" w:eastAsia="Times New Roman" w:hAnsi="Calibri" w:cs="Calibri"/>
+                <w:color w:val="000000"/>
+                <w:kern w:val="0"/>
+                <w:lang w:eastAsia="en-GB"/>
+                <w14:ligatures w14:val="none"/>
+              </w:rPr>
+            </w:pPr>
+            <w:r>
+              <w:rPr>
+                <w:rFonts w:ascii="Calibri" w:eastAsia="Times New Roman" w:hAnsi="Calibri" w:cs="Calibri"/>
+                <w:color w:val="000000"/>
+                <w:kern w:val="0"/>
+                <w:lang w:eastAsia="en-GB"/>
+                <w14:ligatures w14:val="none"/>
+              </w:rPr>
+              <w:t>8,00</w:t>
+            </w:r>
+          </w:p>
+        </w:tc>
+        <w:tc>
+          <w:tcPr>
+            <w:tcW w:w="625" w:type="pct"/>
+            <w:tcBorders>
+              <w:top w:val="nil"/>
+              <w:left w:val="nil"/>
+              <w:bottom w:val="single" w:sz="4" w:space="0" w:color="000000"/>
+              <w:right w:val="nil"/>
+            </w:tcBorders>
+            <w:shd w:val="clear" w:color="auto" w:fill="auto"/>
+            <w:noWrap/>
+            <w:vAlign w:val="bottom"/>
+            <w:hideMark/>
+          </w:tcPr>
+          <w:p>
+            <w:pPr>
+              <w:jc w:val="center"/>
+              <w:rPr>
+                <w:rFonts w:ascii="Calibri" w:eastAsia="Times New Roman" w:hAnsi="Calibri" w:cs="Calibri"/>
+                <w:color w:val="000000"/>
+                <w:kern w:val="0"/>
+                <w:lang w:eastAsia="en-GB"/>
+                <w14:ligatures w14:val="none"/>
+              </w:rPr>
+            </w:pPr>
+            <w:r>
+              <w:rPr>
+                <w:rFonts w:ascii="Calibri" w:eastAsia="Times New Roman" w:hAnsi="Calibri" w:cs="Calibri"/>
+                <w:color w:val="000000"/>
+                <w:kern w:val="0"/>
+                <w:lang w:eastAsia="en-GB"/>
+                <w14:ligatures w14:val="none"/>
+              </w:rPr>
+              <w:t>9,00</w:t>
+            </w:r>
+          </w:p>
+        </w:tc>
+        <w:tc>
+          <w:tcPr>
+            <w:tcW w:w="625" w:type="pct"/>
+            <w:tcBorders>
+              <w:top w:val="nil"/>
+              <w:left w:val="nil"/>
+              <w:bottom w:val="single" w:sz="4" w:space="0" w:color="000000"/>
+              <w:right w:val="nil"/>
+            </w:tcBorders>
+            <w:shd w:val="clear" w:color="auto" w:fill="auto"/>
+            <w:noWrap/>
+            <w:vAlign w:val="bottom"/>
+            <w:hideMark/>
+          </w:tcPr>
+          <w:p>
+            <w:pPr>
+              <w:jc w:val="center"/>
+              <w:rPr>
+                <w:rFonts w:ascii="Calibri" w:eastAsia="Times New Roman" w:hAnsi="Calibri" w:cs="Calibri"/>
+                <w:color w:val="000000"/>
+                <w:kern w:val="0"/>
+                <w:lang w:eastAsia="en-GB"/>
+                <w14:ligatures w14:val="none"/>
+              </w:rPr>
+            </w:pPr>
+            <w:r>
+              <w:rPr>
+                <w:rFonts w:ascii="Calibri" w:eastAsia="Times New Roman" w:hAnsi="Calibri" w:cs="Calibri"/>
+                <w:color w:val="000000"/>
+                <w:kern w:val="0"/>
+                <w:lang w:eastAsia="en-GB"/>
+                <w14:ligatures w14:val="none"/>
+              </w:rPr>
+              <w:t>512,33</w:t>
+            </w:r>
+          </w:p>
+        </w:tc>
+        <w:tc>
+          <w:tcPr>
+            <w:tcW w:w="625" w:type="pct"/>
+            <w:tcBorders>
+              <w:top w:val="nil"/>
+              <w:left w:val="nil"/>
+              <w:bottom w:val="single" w:sz="4" w:space="0" w:color="000000"/>
+              <w:right w:val="nil"/>
+            </w:tcBorders>
+            <w:shd w:val="clear" w:color="auto" w:fill="auto"/>
+            <w:noWrap/>
+            <w:vAlign w:val="bottom"/>
+            <w:hideMark/>
+          </w:tcPr>
+          <w:p>
+            <w:pPr>
+              <w:jc w:val="center"/>
+              <w:rPr>
+                <w:rFonts w:ascii="Calibri" w:eastAsia="Times New Roman" w:hAnsi="Calibri" w:cs="Calibri"/>
+                <w:color w:val="000000"/>
+                <w:kern w:val="0"/>
+                <w:lang w:eastAsia="en-GB"/>
+                <w14:ligatures w14:val="none"/>
+              </w:rPr>
+            </w:pPr>
+            <w:r>
+              <w:rPr>
+                <w:rFonts w:ascii="Calibri" w:eastAsia="Times New Roman" w:hAnsi="Calibri" w:cs="Calibri"/>
+                <w:color w:val="000000"/>
+                <w:kern w:val="0"/>
+                <w:lang w:eastAsia="en-GB"/>
+                <w14:ligatures w14:val="none"/>
+              </w:rPr>
+              <w:t>328,00</w:t>
+            </w:r>
+          </w:p>
+        </w:tc>
+      </w:tr>
+    </w:tbl>
+    <w:p>
+      <w:pPr>
+        <w:rPr>
+          <w:lang w:val="en-US"/>
+        </w:rPr>
+      </w:pPr>
+    </w:p>
+    <w:p>
+      <w:pPr>
+        <w:rPr>
+          <w:lang w:val="pl-PL"/>
+        </w:rPr>
+      </w:pPr>
+      <w:r>
+        <w:rPr>
+          <w:lang w:val="en-US"/>
+        </w:rPr>
+        <w:tab/>
+      </w:r>
+      <w:r>
+        <w:rPr>
+          <w:lang w:val="pl-PL"/>
+        </w:rPr>
+        <w:t>W celu zbadania zależności występujących pomiędzy zmiennymi</w:t>
+      </w:r>
+      <w:r>
+        <w:rPr>
+          <w:lang w:val="pl-PL"/>
+        </w:rPr>
+        <w:t xml:space="preserve">, przygotowano macierz korelacji. </w:t>
+      </w:r>
+      <w:r>
+        <w:rPr>
+          <w:lang w:val="pl-PL"/>
+        </w:rPr>
+        <w:t>Jest to macierz kwadratowa, której elementy są wartościami współczynników korelacji dla wszystkich możliwych par zmiennych losowych.</w:t>
+      </w:r>
+    </w:p>
+    <w:p>
+      <w:pPr>
+        <w:rPr>
+          <w:lang w:val="pl-PL"/>
+        </w:rPr>
+      </w:pPr>
+      <w:r>
+        <w:rPr>
+          <w:lang w:val="pl-PL"/>
+        </w:rPr>
+        <w:tab/>
+        <w:t xml:space="preserve">Zauważono, że pomiędzy zmienną </w:t>
+      </w:r>
+      <w:proofErr w:type="spellStart"/>
+      <w:r>
+        <w:rPr>
+          <w:b/>
+          <w:bCs/>
+          <w:i/>
+          <w:iCs/>
+          <w:lang w:val="pl-PL"/>
+        </w:rPr>
+        <w:t>survived</w:t>
+      </w:r>
+      <w:proofErr w:type="spellEnd"/>
+      <w:r>
+        <w:rPr>
+          <w:lang w:val="pl-PL"/>
+        </w:rPr>
+        <w:t xml:space="preserve">, a zmienną </w:t>
+      </w:r>
+      <w:proofErr w:type="spellStart"/>
+      <w:r>
+        <w:rPr>
+          <w:b/>
+          <w:bCs/>
+          <w:i/>
+          <w:iCs/>
+          <w:u w:val="single"/>
+          <w:lang w:val="pl-PL"/>
+        </w:rPr>
+        <w:t>pclass</w:t>
+      </w:r>
+      <w:proofErr w:type="spellEnd"/>
+      <w:r>
+        <w:rPr>
+          <w:lang w:val="pl-PL"/>
+        </w:rPr>
+        <w:t xml:space="preserve"> występuje istotna ujemna korelacja. Jest to intuicyjne, ponieważ wraz ze wzrostem wartości zmiennej </w:t>
+      </w:r>
+      <w:proofErr w:type="spellStart"/>
+      <w:r>
+        <w:rPr>
+          <w:i/>
+          <w:iCs/>
+          <w:lang w:val="pl-PL"/>
+        </w:rPr>
+        <w:t>pclass</w:t>
+      </w:r>
+      <w:proofErr w:type="spellEnd"/>
+      <w:r>
+        <w:rPr>
+          <w:lang w:val="pl-PL"/>
+        </w:rPr>
+        <w:t xml:space="preserve"> (klasa, w której podróżowała dana osoba) prawdopodobnie malał jej priorytet podczas akcji ewakuacyjnej. W związku z tym, dla większych wartości </w:t>
+      </w:r>
+      <w:proofErr w:type="spellStart"/>
+      <w:r>
+        <w:rPr>
+          <w:i/>
+          <w:iCs/>
+          <w:lang w:val="pl-PL"/>
+        </w:rPr>
+        <w:t>pclass</w:t>
+      </w:r>
+      <w:proofErr w:type="spellEnd"/>
+      <w:r>
+        <w:rPr>
+          <w:lang w:val="pl-PL"/>
+        </w:rPr>
+        <w:t xml:space="preserve"> maleje średnia wartość zmiennej </w:t>
+      </w:r>
+      <w:proofErr w:type="spellStart"/>
+      <w:r>
+        <w:rPr>
+          <w:i/>
+          <w:iCs/>
+          <w:lang w:val="pl-PL"/>
+        </w:rPr>
+        <w:t>survived</w:t>
+      </w:r>
+      <w:proofErr w:type="spellEnd"/>
+      <w:r>
+        <w:rPr>
+          <w:lang w:val="pl-PL"/>
+        </w:rPr>
+        <w:t xml:space="preserve"> (maleje szansa danej osoby na uratowanie się).</w:t>
+      </w:r>
+    </w:p>
+    <w:p>
+      <w:pPr>
+        <w:rPr>
+          <w:lang w:val="pl-PL"/>
+        </w:rPr>
+      </w:pPr>
+      <w:r>
+        <w:rPr>
+          <w:lang w:val="pl-PL"/>
+        </w:rPr>
+        <w:tab/>
+        <w:t xml:space="preserve">Kolejną istotną korelację zaobserwowano pomiędzy zmiennymi </w:t>
+      </w:r>
+    </w:p>
+    <w:p>
+      <w:pPr>
+        <w:rPr>
+          <w:lang w:val="pl-PL"/>
+        </w:rPr>
+      </w:pPr>
+      <w:r>
+        <w:rPr>
+          <w:noProof/>
+          <w:lang w:val="pl-PL"/>
+        </w:rPr>
+        <w:lastRenderedPageBreak/>
+        <w:drawing>
+          <wp:anchor distT="0" distB="0" distL="114300" distR="114300" simplePos="0" relativeHeight="251658240" behindDoc="0" locked="0" layoutInCell="1" allowOverlap="1" wp14:anchorId="0DAD046D" wp14:editId="26146CF2">
+            <wp:simplePos x="0" y="0"/>
+            <wp:positionH relativeFrom="column">
+              <wp:posOffset>152774</wp:posOffset>
+            </wp:positionH>
+            <wp:positionV relativeFrom="paragraph">
+              <wp:posOffset>466</wp:posOffset>
+            </wp:positionV>
+            <wp:extent cx="4507230" cy="4082415"/>
+            <wp:effectExtent l="0" t="0" r="0" b="0"/>
+            <wp:wrapSquare wrapText="bothSides"/>
+            <wp:docPr id="623052073" name="Picture 2"/>
+            <wp:cNvGraphicFramePr>
+              <a:graphicFrameLocks xmlns:a="http://schemas.openxmlformats.org/drawingml/2006/main" noChangeAspect="1"/>
+            </wp:cNvGraphicFramePr>
+            <a:graphic xmlns:a="http://schemas.openxmlformats.org/drawingml/2006/main">
+              <a:graphicData uri="http://schemas.openxmlformats.org/drawingml/2006/picture">
+                <pic:pic xmlns:pic="http://schemas.openxmlformats.org/drawingml/2006/picture">
+                  <pic:nvPicPr>
+                    <pic:cNvPr id="623052073" name="Picture 623052073"/>
+                    <pic:cNvPicPr/>
+                  </pic:nvPicPr>
+                  <pic:blipFill rotWithShape="1">
+                    <a:blip r:embed="rId9">
+                      <a:extLst>
+                        <a:ext uri="{28A0092B-C50C-407E-A947-70E740481C1C}">
+                          <a14:useLocalDpi xmlns:a14="http://schemas.microsoft.com/office/drawing/2010/main" val="0"/>
+                        </a:ext>
+                      </a:extLst>
+                    </a:blip>
+                    <a:srcRect l="7978" t="7556" r="13373" b="6958"/>
+                    <a:stretch/>
+                  </pic:blipFill>
+                  <pic:spPr bwMode="auto">
+                    <a:xfrm>
+                      <a:off x="0" y="0"/>
+                      <a:ext cx="4507230" cy="4082415"/>
+                    </a:xfrm>
+                    <a:prstGeom prst="rect">
+                      <a:avLst/>
+                    </a:prstGeom>
+                    <a:ln>
+                      <a:noFill/>
+                    </a:ln>
+                    <a:extLst>
+                      <a:ext uri="{53640926-AAD7-44D8-BBD7-CCE9431645EC}">
+                        <a14:shadowObscured xmlns:a14="http://schemas.microsoft.com/office/drawing/2010/main"/>
+                      </a:ext>
+                    </a:extLst>
+                  </pic:spPr>
+                </pic:pic>
+              </a:graphicData>
+            </a:graphic>
+            <wp14:sizeRelH relativeFrom="page">
+              <wp14:pctWidth>0</wp14:pctWidth>
+            </wp14:sizeRelH>
+            <wp14:sizeRelV relativeFrom="page">
+              <wp14:pctHeight>0</wp14:pctHeight>
+            </wp14:sizeRelV>
+          </wp:anchor>
+        </w:drawing>
+      </w:r>
     </w:p>
     <w:p>
       <w:pPr>
@@ -957,12 +4516,60 @@
     </w:p>
     <w:p>
       <w:pPr>
+        <w:rPr>
+          <w:lang w:val="pl-PL"/>
+        </w:rPr>
+      </w:pPr>
+      <w:bookmarkStart w:id="2" w:name="_Toc153971043"/>
+    </w:p>
+    <w:p>
+      <w:pPr>
         <w:pStyle w:val="Heading1"/>
         <w:rPr>
           <w:lang w:val="pl-PL"/>
         </w:rPr>
       </w:pPr>
-      <w:bookmarkStart w:id="2" w:name="_Toc153971043"/>
+    </w:p>
+    <w:p>
+      <w:pPr>
+        <w:pStyle w:val="Heading1"/>
+        <w:rPr>
+          <w:lang w:val="pl-PL"/>
+        </w:rPr>
+      </w:pPr>
+    </w:p>
+    <w:p>
+      <w:pPr>
+        <w:pStyle w:val="Heading1"/>
+        <w:rPr>
+          <w:lang w:val="pl-PL"/>
+        </w:rPr>
+      </w:pPr>
+    </w:p>
+    <w:p>
+      <w:pPr>
+        <w:rPr>
+          <w:rFonts w:asciiTheme="majorHAnsi" w:eastAsiaTheme="majorEastAsia" w:hAnsiTheme="majorHAnsi" w:cstheme="majorBidi"/>
+          <w:color w:val="2F5496" w:themeColor="accent1" w:themeShade="BF"/>
+          <w:sz w:val="32"/>
+          <w:szCs w:val="32"/>
+          <w:lang w:val="pl-PL"/>
+        </w:rPr>
+      </w:pPr>
+      <w:r>
+        <w:rPr>
+          <w:lang w:val="pl-PL"/>
+        </w:rPr>
+        <w:br w:type="page"/>
+      </w:r>
+    </w:p>
+    <w:p>
+      <w:pPr>
+        <w:pStyle w:val="Heading1"/>
+        <w:rPr>
+          <w:lang w:val="pl-PL"/>
+        </w:rPr>
+      </w:pPr>
       <w:r>
         <w:rPr>
           <w:lang w:val="pl-PL"/>
@@ -1012,53 +4619,6 @@
           <w:lang w:val="pl-PL"/>
         </w:rPr>
       </w:pPr>
-      <w:r>
-        <w:rPr>
-          <w:noProof/>
-          <w:lang w:val="pl-PL"/>
-        </w:rPr>
-        <w:drawing>
-          <wp:inline distT="0" distB="0" distL="0" distR="0" wp14:anchorId="1C74B509" wp14:editId="46277FFE">
-            <wp:extent cx="5731510" cy="4776470"/>
-            <wp:effectExtent l="0" t="0" r="0" b="0"/>
-            <wp:docPr id="623052073" name="Picture 2"/>
-            <wp:cNvGraphicFramePr>
-              <a:graphicFrameLocks xmlns:a="http://schemas.openxmlformats.org/drawingml/2006/main" noChangeAspect="1"/>
-            </wp:cNvGraphicFramePr>
-            <a:graphic xmlns:a="http://schemas.openxmlformats.org/drawingml/2006/main">
-              <a:graphicData uri="http://schemas.openxmlformats.org/drawingml/2006/picture">
-                <pic:pic xmlns:pic="http://schemas.openxmlformats.org/drawingml/2006/picture">
-                  <pic:nvPicPr>
-                    <pic:cNvPr id="623052073" name="Picture 623052073"/>
-                    <pic:cNvPicPr/>
-                  </pic:nvPicPr>
-                  <pic:blipFill>
-                    <a:blip r:embed="rId8">
-                      <a:extLst>
-                        <a:ext uri="{28A0092B-C50C-407E-A947-70E740481C1C}">
-                          <a14:useLocalDpi xmlns:a14="http://schemas.microsoft.com/office/drawing/2010/main" val="0"/>
-                        </a:ext>
-                      </a:extLst>
-                    </a:blip>
-                    <a:stretch>
-                      <a:fillRect/>
-                    </a:stretch>
-                  </pic:blipFill>
-                  <pic:spPr>
-                    <a:xfrm>
-                      <a:off x="0" y="0"/>
-                      <a:ext cx="5731510" cy="4776470"/>
-                    </a:xfrm>
-                    <a:prstGeom prst="rect">
-                      <a:avLst/>
-                    </a:prstGeom>
-                  </pic:spPr>
-                </pic:pic>
-              </a:graphicData>
-            </a:graphic>
-          </wp:inline>
-        </w:drawing>
-      </w:r>
     </w:p>
     <w:p>
       <w:pPr>
@@ -1245,6 +4805,62 @@
     </w:p>
     <w:p>
       <w:pPr>
+        <w:rPr>
+          <w:lang w:val="pl-PL"/>
+        </w:rPr>
+      </w:pPr>
+    </w:p>
+    <w:p>
+      <w:pPr>
+        <w:rPr>
+          <w:lang w:val="pl-PL"/>
+        </w:rPr>
+      </w:pPr>
+    </w:p>
+    <w:p>
+      <w:pPr>
+        <w:rPr>
+          <w:lang w:val="pl-PL"/>
+        </w:rPr>
+      </w:pPr>
+    </w:p>
+    <w:p>
+      <w:pPr>
+        <w:rPr>
+          <w:lang w:val="pl-PL"/>
+        </w:rPr>
+      </w:pPr>
+    </w:p>
+    <w:p>
+      <w:pPr>
+        <w:rPr>
+          <w:lang w:val="pl-PL"/>
+        </w:rPr>
+      </w:pPr>
+    </w:p>
+    <w:p>
+      <w:pPr>
+        <w:rPr>
+          <w:lang w:val="pl-PL"/>
+        </w:rPr>
+      </w:pPr>
+    </w:p>
+    <w:p>
+      <w:pPr>
+        <w:rPr>
+          <w:lang w:val="pl-PL"/>
+        </w:rPr>
+      </w:pPr>
+    </w:p>
+    <w:p>
+      <w:pPr>
+        <w:rPr>
+          <w:lang w:val="pl-PL"/>
+        </w:rPr>
+      </w:pPr>
+    </w:p>
+    <w:p>
+      <w:pPr>
         <w:pStyle w:val="Heading1"/>
         <w:rPr>
           <w:lang w:val="pl-PL"/>
@@ -1329,6 +4945,7 @@
           <w:szCs w:val="19"/>
           <w:lang w:val="pl-PL"/>
         </w:rPr>
+        <w:lastRenderedPageBreak/>
         <w:t>Ewaluacja modelu</w:t>
       </w:r>
     </w:p>
@@ -1571,7 +5188,7 @@
                     <pic:cNvPicPr/>
                   </pic:nvPicPr>
                   <pic:blipFill>
-                    <a:blip r:embed="rId9"/>
+                    <a:blip r:embed="rId10"/>
                     <a:stretch>
                       <a:fillRect/>
                     </a:stretch>
@@ -1626,7 +5243,7 @@
                     <pic:cNvPicPr/>
                   </pic:nvPicPr>
                   <pic:blipFill>
-                    <a:blip r:embed="rId10"/>
+                    <a:blip r:embed="rId11"/>
                     <a:stretch>
                       <a:fillRect/>
                     </a:stretch>
@@ -1648,8 +5265,8 @@
       </w:r>
     </w:p>
     <w:sectPr>
-      <w:footerReference w:type="even" r:id="rId11"/>
-      <w:footerReference w:type="default" r:id="rId12"/>
+      <w:footerReference w:type="even" r:id="rId12"/>
+      <w:footerReference w:type="default" r:id="rId13"/>
       <w:pgSz w:w="11906" w:h="16838"/>
       <w:pgMar w:top="1440" w:right="1440" w:bottom="1440" w:left="1440" w:header="708" w:footer="708" w:gutter="0"/>
       <w:cols w:space="708"/>
@@ -1812,6 +5429,127 @@
     </w:p>
   </w:footnote>
 </w:footnotes>
+</file>
+
+<file path=word/numbering.xml><?xml version="1.0" encoding="utf-8"?>
+<w:numbering xmlns:wpc="http://schemas.microsoft.com/office/word/2010/wordprocessingCanvas" xmlns:cx="http://schemas.microsoft.com/office/drawing/2014/chartex" xmlns:cx1="http://schemas.microsoft.com/office/drawing/2015/9/8/chartex" xmlns:cx2="http://schemas.microsoft.com/office/drawing/2015/10/21/chartex" xmlns:cx3="http://schemas.microsoft.com/office/drawing/2016/5/9/chartex" xmlns:cx4="http://schemas.microsoft.com/office/drawing/2016/5/10/chartex" xmlns:cx5="http://schemas.microsoft.com/office/drawing/2016/5/11/chartex" xmlns:cx6="http://schemas.microsoft.com/office/drawing/2016/5/12/chartex" xmlns:cx7="http://schemas.microsoft.com/office/drawing/2016/5/13/chartex" xmlns:cx8="http://schemas.microsoft.com/office/drawing/2016/5/14/chartex" xmlns:mc="http://schemas.openxmlformats.org/markup-compatibility/2006" xmlns:aink="http://schemas.microsoft.com/office/drawing/2016/ink" xmlns:am3d="http://schemas.microsoft.com/office/drawing/2017/model3d" xmlns:o="urn:schemas-microsoft-com:office:office" xmlns:oel="http://schemas.microsoft.com/office/2019/extlst" xmlns:r="http://schemas.openxmlformats.org/officeDocument/2006/relationships" xmlns:m="http://schemas.openxmlformats.org/officeDocument/2006/math" xmlns:v="urn:schemas-microsoft-com:vml" xmlns:wp14="http://schemas.microsoft.com/office/word/2010/wordprocessingDrawing" xmlns:wp="http://schemas.openxmlformats.org/drawingml/2006/wordprocessingDrawing" xmlns:w10="urn:schemas-microsoft-com:office:word" xmlns:w="http://schemas.openxmlformats.org/wordprocessingml/2006/main" xmlns:w14="http://schemas.microsoft.com/office/word/2010/wordml" xmlns:w15="http://schemas.microsoft.com/office/word/2012/wordml" xmlns:w16cex="http://schemas.microsoft.com/office/word/2018/wordml/cex" xmlns:w16cid="http://schemas.microsoft.com/office/word/2016/wordml/cid" xmlns:w16="http://schemas.microsoft.com/office/word/2018/wordml" xmlns:w16sdtdh="http://schemas.microsoft.com/office/word/2020/wordml/sdtdatahash" xmlns:w16se="http://schemas.microsoft.com/office/word/2015/wordml/symex" xmlns:wpg="http://schemas.microsoft.com/office/word/2010/wordprocessingGroup" xmlns:wpi="http://schemas.microsoft.com/office/word/2010/wordprocessingInk" xmlns:wne="http://schemas.microsoft.com/office/word/2006/wordml" xmlns:wps="http://schemas.microsoft.com/office/word/2010/wordprocessingShape" mc:Ignorable="w14 w15 w16se w16cid w16 w16cex w16sdtdh wp14">
+  <w:abstractNum w:abstractNumId="0" w15:restartNumberingAfterBreak="0">
+    <w:nsid w:val="667E4C13"/>
+    <w:multiLevelType w:val="hybridMultilevel"/>
+    <w:tmpl w:val="6422F32C"/>
+    <w:lvl w:ilvl="0" w:tplc="08090001">
+      <w:start w:val="1"/>
+      <w:numFmt w:val="bullet"/>
+      <w:lvlText w:val=""/>
+      <w:lvlJc w:val="left"/>
+      <w:pPr>
+        <w:ind w:left="720" w:hanging="360"/>
+      </w:pPr>
+      <w:rPr>
+        <w:rFonts w:ascii="Symbol" w:hAnsi="Symbol" w:hint="default"/>
+      </w:rPr>
+    </w:lvl>
+    <w:lvl w:ilvl="1" w:tplc="08090003" w:tentative="1">
+      <w:start w:val="1"/>
+      <w:numFmt w:val="bullet"/>
+      <w:lvlText w:val="o"/>
+      <w:lvlJc w:val="left"/>
+      <w:pPr>
+        <w:ind w:left="1440" w:hanging="360"/>
+      </w:pPr>
+      <w:rPr>
+        <w:rFonts w:ascii="Courier New" w:hAnsi="Courier New" w:hint="default"/>
+      </w:rPr>
+    </w:lvl>
+    <w:lvl w:ilvl="2" w:tplc="08090005" w:tentative="1">
+      <w:start w:val="1"/>
+      <w:numFmt w:val="bullet"/>
+      <w:lvlText w:val=""/>
+      <w:lvlJc w:val="left"/>
+      <w:pPr>
+        <w:ind w:left="2160" w:hanging="360"/>
+      </w:pPr>
+      <w:rPr>
+        <w:rFonts w:ascii="Wingdings" w:hAnsi="Wingdings" w:hint="default"/>
+      </w:rPr>
+    </w:lvl>
+    <w:lvl w:ilvl="3" w:tplc="08090001" w:tentative="1">
+      <w:start w:val="1"/>
+      <w:numFmt w:val="bullet"/>
+      <w:lvlText w:val=""/>
+      <w:lvlJc w:val="left"/>
+      <w:pPr>
+        <w:ind w:left="2880" w:hanging="360"/>
+      </w:pPr>
+      <w:rPr>
+        <w:rFonts w:ascii="Symbol" w:hAnsi="Symbol" w:hint="default"/>
+      </w:rPr>
+    </w:lvl>
+    <w:lvl w:ilvl="4" w:tplc="08090003" w:tentative="1">
+      <w:start w:val="1"/>
+      <w:numFmt w:val="bullet"/>
+      <w:lvlText w:val="o"/>
+      <w:lvlJc w:val="left"/>
+      <w:pPr>
+        <w:ind w:left="3600" w:hanging="360"/>
+      </w:pPr>
+      <w:rPr>
+        <w:rFonts w:ascii="Courier New" w:hAnsi="Courier New" w:hint="default"/>
+      </w:rPr>
+    </w:lvl>
+    <w:lvl w:ilvl="5" w:tplc="08090005" w:tentative="1">
+      <w:start w:val="1"/>
+      <w:numFmt w:val="bullet"/>
+      <w:lvlText w:val=""/>
+      <w:lvlJc w:val="left"/>
+      <w:pPr>
+        <w:ind w:left="4320" w:hanging="360"/>
+      </w:pPr>
+      <w:rPr>
+        <w:rFonts w:ascii="Wingdings" w:hAnsi="Wingdings" w:hint="default"/>
+      </w:rPr>
+    </w:lvl>
+    <w:lvl w:ilvl="6" w:tplc="08090001" w:tentative="1">
+      <w:start w:val="1"/>
+      <w:numFmt w:val="bullet"/>
+      <w:lvlText w:val=""/>
+      <w:lvlJc w:val="left"/>
+      <w:pPr>
+        <w:ind w:left="5040" w:hanging="360"/>
+      </w:pPr>
+      <w:rPr>
+        <w:rFonts w:ascii="Symbol" w:hAnsi="Symbol" w:hint="default"/>
+      </w:rPr>
+    </w:lvl>
+    <w:lvl w:ilvl="7" w:tplc="08090003" w:tentative="1">
+      <w:start w:val="1"/>
+      <w:numFmt w:val="bullet"/>
+      <w:lvlText w:val="o"/>
+      <w:lvlJc w:val="left"/>
+      <w:pPr>
+        <w:ind w:left="5760" w:hanging="360"/>
+      </w:pPr>
+      <w:rPr>
+        <w:rFonts w:ascii="Courier New" w:hAnsi="Courier New" w:hint="default"/>
+      </w:rPr>
+    </w:lvl>
+    <w:lvl w:ilvl="8" w:tplc="08090005" w:tentative="1">
+      <w:start w:val="1"/>
+      <w:numFmt w:val="bullet"/>
+      <w:lvlText w:val=""/>
+      <w:lvlJc w:val="left"/>
+      <w:pPr>
+        <w:ind w:left="6480" w:hanging="360"/>
+      </w:pPr>
+      <w:rPr>
+        <w:rFonts w:ascii="Wingdings" w:hAnsi="Wingdings" w:hint="default"/>
+      </w:rPr>
+    </w:lvl>
+  </w:abstractNum>
+  <w:num w:numId="1" w16cid:durableId="891110713">
+    <w:abstractNumId w:val="0"/>
+  </w:num>
+</w:numbering>
 </file>
 
 <file path=word/styles.xml><?xml version="1.0" encoding="utf-8"?>
@@ -2524,6 +6262,33 @@
       <w:u w:val="single"/>
     </w:rPr>
   </w:style>
+  <w:style w:type="paragraph" w:styleId="ListParagraph">
+    <w:name w:val="List Paragraph"/>
+    <w:basedOn w:val="Normal"/>
+    <w:uiPriority w:val="34"/>
+    <w:qFormat/>
+    <w:rsid w:val="007F02D7"/>
+    <w:pPr>
+      <w:ind w:left="720"/>
+      <w:contextualSpacing/>
+    </w:pPr>
+  </w:style>
+  <w:style w:type="table" w:styleId="TableGrid">
+    <w:name w:val="Table Grid"/>
+    <w:basedOn w:val="TableNormal"/>
+    <w:uiPriority w:val="39"/>
+    <w:rsid w:val="00D84D26"/>
+    <w:tblPr>
+      <w:tblBorders>
+        <w:top w:val="single" w:sz="4" w:space="0" w:color="auto"/>
+        <w:left w:val="single" w:sz="4" w:space="0" w:color="auto"/>
+        <w:bottom w:val="single" w:sz="4" w:space="0" w:color="auto"/>
+        <w:right w:val="single" w:sz="4" w:space="0" w:color="auto"/>
+        <w:insideH w:val="single" w:sz="4" w:space="0" w:color="auto"/>
+        <w:insideV w:val="single" w:sz="4" w:space="0" w:color="auto"/>
+      </w:tblBorders>
+    </w:tblPr>
+  </w:style>
 </w:styles>
 </file>
 

</xml_diff>